<commit_message>
adjusted tbl(1, 2 & 3) for requests before revision. CI and Footnotes added
</commit_message>
<xml_diff>
--- a/output/table1.docx
+++ b/output/table1.docx
@@ -48,7 +48,6 @@
             <w:tcBorders>
               <w:top w:val="single" w:sz="16" w:space="0" w:color="D3D3D3"/>
               <w:bottom w:val="single" w:sz="16" w:space="0" w:color="D3D3D3"/>
-              <w:end w:val="single" w:space="0" w:color="D3D3D3"/>
             </w:tcBorders>
           </w:tcPr>
           <w:p>
@@ -63,7 +62,28 @@
                 <w:rFonts w:ascii="Calibri" w:hAnsi="Calibri"/>
                 <w:sz w:val="20"/>
               </w:rPr>
-              <w:t xml:space="preserve">N = 63</w:t>
+              <w:t xml:space="preserve">Insone</w:t>
+            </w:r>
+            <w:r>
+              <w:rPr>
+                <w:rFonts w:ascii="Calibri" w:hAnsi="Calibri"/>
+                <w:sz w:val="20"/>
+              </w:rPr>
+              <w:t xml:space="preserve"/>
+            </w:r>
+            <w:r xmlns:w="http://schemas.openxmlformats.org/wordprocessingml/2006/main">
+              <w:rPr>
+                <w:rFonts w:ascii="Calibri" w:hAnsi="Calibri"/>
+                <w:sz w:val="20"/>
+              </w:rPr>
+              <w:t xml:space="preserve"> </w:t>
+            </w:r>
+            <w:r>
+              <w:rPr>
+                <w:rFonts w:ascii="Calibri" w:hAnsi="Calibri"/>
+                <w:sz w:val="20"/>
+              </w:rPr>
+              <w:t xml:space="preserve">N = 30</w:t>
             </w:r>
             <w:r>
               <w:rPr>
@@ -73,6 +93,92 @@
                 <w:sz w:val="20"/>
               </w:rPr>
               <w:t xml:space="default">1</w:t>
+            </w:r>
+          </w:p>
+        </w:tc>
+        <w:tc>
+          <w:tcPr>
+            <w:tcBorders>
+              <w:top w:val="single" w:sz="16" w:space="0" w:color="D3D3D3"/>
+              <w:bottom w:val="single" w:sz="16" w:space="0" w:color="D3D3D3"/>
+            </w:tcBorders>
+          </w:tcPr>
+          <w:p>
+            <w:pPr>
+              <w:spacing w:before="0" w:after="60"/>
+              <w:keepNext/>
+              <w:jc w:val="center"/>
+            </w:pPr>
+            <w:r>
+              <w:rPr>
+                <w:b w:val="true"/>
+                <w:rFonts w:ascii="Calibri" w:hAnsi="Calibri"/>
+                <w:sz w:val="20"/>
+              </w:rPr>
+              <w:t xml:space="preserve">Não Insone</w:t>
+            </w:r>
+            <w:r>
+              <w:rPr>
+                <w:rFonts w:ascii="Calibri" w:hAnsi="Calibri"/>
+                <w:sz w:val="20"/>
+              </w:rPr>
+              <w:t xml:space="preserve"/>
+            </w:r>
+            <w:r xmlns:w="http://schemas.openxmlformats.org/wordprocessingml/2006/main">
+              <w:rPr>
+                <w:rFonts w:ascii="Calibri" w:hAnsi="Calibri"/>
+                <w:sz w:val="20"/>
+              </w:rPr>
+              <w:t xml:space="preserve"> </w:t>
+            </w:r>
+            <w:r>
+              <w:rPr>
+                <w:rFonts w:ascii="Calibri" w:hAnsi="Calibri"/>
+                <w:sz w:val="20"/>
+              </w:rPr>
+              <w:t xml:space="preserve">N = 33</w:t>
+            </w:r>
+            <w:r>
+              <w:rPr>
+                <w:vertAlign w:val="superscript"/>
+                <w:i/>
+                <w:rFonts w:ascii="Calibri" w:hAnsi="Calibri"/>
+                <w:sz w:val="20"/>
+              </w:rPr>
+              <w:t xml:space="default">1</w:t>
+            </w:r>
+          </w:p>
+        </w:tc>
+        <w:tc>
+          <w:tcPr>
+            <w:tcBorders>
+              <w:top w:val="single" w:sz="16" w:space="0" w:color="D3D3D3"/>
+              <w:bottom w:val="single" w:sz="16" w:space="0" w:color="D3D3D3"/>
+              <w:end w:val="single" w:space="0" w:color="D3D3D3"/>
+            </w:tcBorders>
+          </w:tcPr>
+          <w:p>
+            <w:pPr>
+              <w:spacing w:before="0" w:after="60"/>
+              <w:keepNext/>
+              <w:jc w:val="center"/>
+            </w:pPr>
+            <w:r>
+              <w:rPr>
+                <w:b w:val="true"/>
+                <w:rFonts w:ascii="Calibri" w:hAnsi="Calibri"/>
+                <w:sz w:val="20"/>
+              </w:rPr>
+              <w:t xml:space="preserve">p-value</w:t>
+            </w:r>
+            <w:r>
+              <w:rPr>
+                <w:vertAlign w:val="superscript"/>
+                <w:i/>
+                <w:rFonts w:ascii="Calibri" w:hAnsi="Calibri"/>
+                <w:sz w:val="20"/>
+              </w:rPr>
+              <w:t xml:space="default">2</w:t>
             </w:r>
           </w:p>
         </w:tc>
@@ -102,7 +208,7 @@
                 <w:sz w:val="20"/>
                 <w:b w:val="true"/>
               </w:rPr>
-              <w:t xml:space="default">Sexo</w:t>
+              <w:t xml:space="default">Sex</w:t>
             </w:r>
           </w:p>
         </w:tc>
@@ -127,6 +233,54 @@
                 <w:sz w:val="20"/>
               </w:rPr>
               <w:t xml:space="default"/>
+            </w:r>
+          </w:p>
+        </w:tc>
+        <w:tc>
+          <w:tcPr>
+            <w:tcBorders>
+              <w:top w:val="single" w:space="0" w:color="D3D3D3"/>
+              <w:bottom w:val="single" w:space="0" w:color="D3D3D3"/>
+              <w:start w:val="single" w:space="0" w:color="D3D3D3"/>
+              <w:end w:val="single" w:space="0" w:color="D3D3D3"/>
+            </w:tcBorders>
+          </w:tcPr>
+          <w:p>
+            <w:pPr>
+              <w:spacing w:before="0" w:after="60"/>
+              <w:keepNext/>
+              <w:jc w:val="center"/>
+            </w:pPr>
+            <w:r>
+              <w:rPr>
+                <w:rFonts w:ascii="Calibri" w:hAnsi="Calibri"/>
+                <w:sz w:val="20"/>
+              </w:rPr>
+              <w:t xml:space="default"/>
+            </w:r>
+          </w:p>
+        </w:tc>
+        <w:tc>
+          <w:tcPr>
+            <w:tcBorders>
+              <w:top w:val="single" w:space="0" w:color="D3D3D3"/>
+              <w:bottom w:val="single" w:space="0" w:color="D3D3D3"/>
+              <w:start w:val="single" w:space="0" w:color="D3D3D3"/>
+              <w:end w:val="single" w:space="0" w:color="D3D3D3"/>
+            </w:tcBorders>
+          </w:tcPr>
+          <w:p>
+            <w:pPr>
+              <w:spacing w:before="0" w:after="60"/>
+              <w:keepNext/>
+              <w:jc w:val="center"/>
+            </w:pPr>
+            <w:r>
+              <w:rPr>
+                <w:rFonts w:ascii="Calibri" w:hAnsi="Calibri"/>
+                <w:sz w:val="20"/>
+              </w:rPr>
+              <w:t xml:space="default">0.038</w:t>
             </w:r>
           </w:p>
         </w:tc>
@@ -179,7 +333,55 @@
                 <w:rFonts w:ascii="Calibri" w:hAnsi="Calibri"/>
                 <w:sz w:val="20"/>
               </w:rPr>
-              <w:t xml:space="default">53 / 63 (84%)</w:t>
+              <w:t xml:space="default">22 (73%)</w:t>
+            </w:r>
+          </w:p>
+        </w:tc>
+        <w:tc>
+          <w:tcPr>
+            <w:tcBorders>
+              <w:top w:val="single" w:space="0" w:color="D3D3D3"/>
+              <w:bottom w:val="single" w:space="0" w:color="D3D3D3"/>
+              <w:start w:val="single" w:space="0" w:color="D3D3D3"/>
+              <w:end w:val="single" w:space="0" w:color="D3D3D3"/>
+            </w:tcBorders>
+          </w:tcPr>
+          <w:p>
+            <w:pPr>
+              <w:spacing w:before="0" w:after="60"/>
+              <w:keepNext/>
+              <w:jc w:val="center"/>
+            </w:pPr>
+            <w:r>
+              <w:rPr>
+                <w:rFonts w:ascii="Calibri" w:hAnsi="Calibri"/>
+                <w:sz w:val="20"/>
+              </w:rPr>
+              <w:t xml:space="default">31 (94%)</w:t>
+            </w:r>
+          </w:p>
+        </w:tc>
+        <w:tc>
+          <w:tcPr>
+            <w:tcBorders>
+              <w:top w:val="single" w:space="0" w:color="D3D3D3"/>
+              <w:bottom w:val="single" w:space="0" w:color="D3D3D3"/>
+              <w:start w:val="single" w:space="0" w:color="D3D3D3"/>
+              <w:end w:val="single" w:space="0" w:color="D3D3D3"/>
+            </w:tcBorders>
+          </w:tcPr>
+          <w:p>
+            <w:pPr>
+              <w:spacing w:before="0" w:after="60"/>
+              <w:keepNext/>
+              <w:jc w:val="center"/>
+            </w:pPr>
+            <w:r>
+              <w:rPr>
+                <w:rFonts w:ascii="Calibri" w:hAnsi="Calibri"/>
+                <w:sz w:val="20"/>
+              </w:rPr>
+              <w:t xml:space="default"/>
             </w:r>
           </w:p>
         </w:tc>
@@ -232,7 +434,55 @@
                 <w:rFonts w:ascii="Calibri" w:hAnsi="Calibri"/>
                 <w:sz w:val="20"/>
               </w:rPr>
-              <w:t xml:space="default">10 / 63 (16%)</w:t>
+              <w:t xml:space="default">8 (27%)</w:t>
+            </w:r>
+          </w:p>
+        </w:tc>
+        <w:tc>
+          <w:tcPr>
+            <w:tcBorders>
+              <w:top w:val="single" w:space="0" w:color="D3D3D3"/>
+              <w:bottom w:val="single" w:space="0" w:color="D3D3D3"/>
+              <w:start w:val="single" w:space="0" w:color="D3D3D3"/>
+              <w:end w:val="single" w:space="0" w:color="D3D3D3"/>
+            </w:tcBorders>
+          </w:tcPr>
+          <w:p>
+            <w:pPr>
+              <w:spacing w:before="0" w:after="60"/>
+              <w:keepNext/>
+              <w:jc w:val="center"/>
+            </w:pPr>
+            <w:r>
+              <w:rPr>
+                <w:rFonts w:ascii="Calibri" w:hAnsi="Calibri"/>
+                <w:sz w:val="20"/>
+              </w:rPr>
+              <w:t xml:space="default">2 (6.1%)</w:t>
+            </w:r>
+          </w:p>
+        </w:tc>
+        <w:tc>
+          <w:tcPr>
+            <w:tcBorders>
+              <w:top w:val="single" w:space="0" w:color="D3D3D3"/>
+              <w:bottom w:val="single" w:space="0" w:color="D3D3D3"/>
+              <w:start w:val="single" w:space="0" w:color="D3D3D3"/>
+              <w:end w:val="single" w:space="0" w:color="D3D3D3"/>
+            </w:tcBorders>
+          </w:tcPr>
+          <w:p>
+            <w:pPr>
+              <w:spacing w:before="0" w:after="60"/>
+              <w:keepNext/>
+              <w:jc w:val="center"/>
+            </w:pPr>
+            <w:r>
+              <w:rPr>
+                <w:rFonts w:ascii="Calibri" w:hAnsi="Calibri"/>
+                <w:sz w:val="20"/>
+              </w:rPr>
+              <w:t xml:space="default"/>
             </w:r>
           </w:p>
         </w:tc>
@@ -262,7 +512,7 @@
                 <w:sz w:val="20"/>
                 <w:b w:val="true"/>
               </w:rPr>
-              <w:t xml:space="default">Raça</w:t>
+              <w:t xml:space="default">Race</w:t>
             </w:r>
           </w:p>
         </w:tc>
@@ -287,6 +537,54 @@
                 <w:sz w:val="20"/>
               </w:rPr>
               <w:t xml:space="default"/>
+            </w:r>
+          </w:p>
+        </w:tc>
+        <w:tc>
+          <w:tcPr>
+            <w:tcBorders>
+              <w:top w:val="single" w:space="0" w:color="D3D3D3"/>
+              <w:bottom w:val="single" w:space="0" w:color="D3D3D3"/>
+              <w:start w:val="single" w:space="0" w:color="D3D3D3"/>
+              <w:end w:val="single" w:space="0" w:color="D3D3D3"/>
+            </w:tcBorders>
+          </w:tcPr>
+          <w:p>
+            <w:pPr>
+              <w:spacing w:before="0" w:after="60"/>
+              <w:keepNext/>
+              <w:jc w:val="center"/>
+            </w:pPr>
+            <w:r>
+              <w:rPr>
+                <w:rFonts w:ascii="Calibri" w:hAnsi="Calibri"/>
+                <w:sz w:val="20"/>
+              </w:rPr>
+              <w:t xml:space="default"/>
+            </w:r>
+          </w:p>
+        </w:tc>
+        <w:tc>
+          <w:tcPr>
+            <w:tcBorders>
+              <w:top w:val="single" w:space="0" w:color="D3D3D3"/>
+              <w:bottom w:val="single" w:space="0" w:color="D3D3D3"/>
+              <w:start w:val="single" w:space="0" w:color="D3D3D3"/>
+              <w:end w:val="single" w:space="0" w:color="D3D3D3"/>
+            </w:tcBorders>
+          </w:tcPr>
+          <w:p>
+            <w:pPr>
+              <w:spacing w:before="0" w:after="60"/>
+              <w:keepNext/>
+              <w:jc w:val="center"/>
+            </w:pPr>
+            <w:r>
+              <w:rPr>
+                <w:rFonts w:ascii="Calibri" w:hAnsi="Calibri"/>
+                <w:sz w:val="20"/>
+              </w:rPr>
+              <w:t xml:space="default">0.027</w:t>
             </w:r>
           </w:p>
         </w:tc>
@@ -339,7 +637,55 @@
                 <w:rFonts w:ascii="Calibri" w:hAnsi="Calibri"/>
                 <w:sz w:val="20"/>
               </w:rPr>
-              <w:t xml:space="default">7 / 62 (11%)</w:t>
+              <w:t xml:space="default">1 (3.3%)</w:t>
+            </w:r>
+          </w:p>
+        </w:tc>
+        <w:tc>
+          <w:tcPr>
+            <w:tcBorders>
+              <w:top w:val="single" w:space="0" w:color="D3D3D3"/>
+              <w:bottom w:val="single" w:space="0" w:color="D3D3D3"/>
+              <w:start w:val="single" w:space="0" w:color="D3D3D3"/>
+              <w:end w:val="single" w:space="0" w:color="D3D3D3"/>
+            </w:tcBorders>
+          </w:tcPr>
+          <w:p>
+            <w:pPr>
+              <w:spacing w:before="0" w:after="60"/>
+              <w:keepNext/>
+              <w:jc w:val="center"/>
+            </w:pPr>
+            <w:r>
+              <w:rPr>
+                <w:rFonts w:ascii="Calibri" w:hAnsi="Calibri"/>
+                <w:sz w:val="20"/>
+              </w:rPr>
+              <w:t xml:space="default">6 (19%)</w:t>
+            </w:r>
+          </w:p>
+        </w:tc>
+        <w:tc>
+          <w:tcPr>
+            <w:tcBorders>
+              <w:top w:val="single" w:space="0" w:color="D3D3D3"/>
+              <w:bottom w:val="single" w:space="0" w:color="D3D3D3"/>
+              <w:start w:val="single" w:space="0" w:color="D3D3D3"/>
+              <w:end w:val="single" w:space="0" w:color="D3D3D3"/>
+            </w:tcBorders>
+          </w:tcPr>
+          <w:p>
+            <w:pPr>
+              <w:spacing w:before="0" w:after="60"/>
+              <w:keepNext/>
+              <w:jc w:val="center"/>
+            </w:pPr>
+            <w:r>
+              <w:rPr>
+                <w:rFonts w:ascii="Calibri" w:hAnsi="Calibri"/>
+                <w:sz w:val="20"/>
+              </w:rPr>
+              <w:t xml:space="default"/>
             </w:r>
           </w:p>
         </w:tc>
@@ -392,7 +738,55 @@
                 <w:rFonts w:ascii="Calibri" w:hAnsi="Calibri"/>
                 <w:sz w:val="20"/>
               </w:rPr>
-              <w:t xml:space="default">26 / 62 (42%)</w:t>
+              <w:t xml:space="default">10 (33%)</w:t>
+            </w:r>
+          </w:p>
+        </w:tc>
+        <w:tc>
+          <w:tcPr>
+            <w:tcBorders>
+              <w:top w:val="single" w:space="0" w:color="D3D3D3"/>
+              <w:bottom w:val="single" w:space="0" w:color="D3D3D3"/>
+              <w:start w:val="single" w:space="0" w:color="D3D3D3"/>
+              <w:end w:val="single" w:space="0" w:color="D3D3D3"/>
+            </w:tcBorders>
+          </w:tcPr>
+          <w:p>
+            <w:pPr>
+              <w:spacing w:before="0" w:after="60"/>
+              <w:keepNext/>
+              <w:jc w:val="center"/>
+            </w:pPr>
+            <w:r>
+              <w:rPr>
+                <w:rFonts w:ascii="Calibri" w:hAnsi="Calibri"/>
+                <w:sz w:val="20"/>
+              </w:rPr>
+              <w:t xml:space="default">16 (50%)</w:t>
+            </w:r>
+          </w:p>
+        </w:tc>
+        <w:tc>
+          <w:tcPr>
+            <w:tcBorders>
+              <w:top w:val="single" w:space="0" w:color="D3D3D3"/>
+              <w:bottom w:val="single" w:space="0" w:color="D3D3D3"/>
+              <w:start w:val="single" w:space="0" w:color="D3D3D3"/>
+              <w:end w:val="single" w:space="0" w:color="D3D3D3"/>
+            </w:tcBorders>
+          </w:tcPr>
+          <w:p>
+            <w:pPr>
+              <w:spacing w:before="0" w:after="60"/>
+              <w:keepNext/>
+              <w:jc w:val="center"/>
+            </w:pPr>
+            <w:r>
+              <w:rPr>
+                <w:rFonts w:ascii="Calibri" w:hAnsi="Calibri"/>
+                <w:sz w:val="20"/>
+              </w:rPr>
+              <w:t xml:space="default"/>
             </w:r>
           </w:p>
         </w:tc>
@@ -445,7 +839,55 @@
                 <w:rFonts w:ascii="Calibri" w:hAnsi="Calibri"/>
                 <w:sz w:val="20"/>
               </w:rPr>
-              <w:t xml:space="default">29 / 62 (47%)</w:t>
+              <w:t xml:space="default">19 (63%)</w:t>
+            </w:r>
+          </w:p>
+        </w:tc>
+        <w:tc>
+          <w:tcPr>
+            <w:tcBorders>
+              <w:top w:val="single" w:space="0" w:color="D3D3D3"/>
+              <w:bottom w:val="single" w:space="0" w:color="D3D3D3"/>
+              <w:start w:val="single" w:space="0" w:color="D3D3D3"/>
+              <w:end w:val="single" w:space="0" w:color="D3D3D3"/>
+            </w:tcBorders>
+          </w:tcPr>
+          <w:p>
+            <w:pPr>
+              <w:spacing w:before="0" w:after="60"/>
+              <w:keepNext/>
+              <w:jc w:val="center"/>
+            </w:pPr>
+            <w:r>
+              <w:rPr>
+                <w:rFonts w:ascii="Calibri" w:hAnsi="Calibri"/>
+                <w:sz w:val="20"/>
+              </w:rPr>
+              <w:t xml:space="default">10 (31%)</w:t>
+            </w:r>
+          </w:p>
+        </w:tc>
+        <w:tc>
+          <w:tcPr>
+            <w:tcBorders>
+              <w:top w:val="single" w:space="0" w:color="D3D3D3"/>
+              <w:bottom w:val="single" w:space="0" w:color="D3D3D3"/>
+              <w:start w:val="single" w:space="0" w:color="D3D3D3"/>
+              <w:end w:val="single" w:space="0" w:color="D3D3D3"/>
+            </w:tcBorders>
+          </w:tcPr>
+          <w:p>
+            <w:pPr>
+              <w:spacing w:before="0" w:after="60"/>
+              <w:keepNext/>
+              <w:jc w:val="center"/>
+            </w:pPr>
+            <w:r>
+              <w:rPr>
+                <w:rFonts w:ascii="Calibri" w:hAnsi="Calibri"/>
+                <w:sz w:val="20"/>
+              </w:rPr>
+              <w:t xml:space="default"/>
             </w:r>
           </w:p>
         </w:tc>
@@ -475,7 +917,7 @@
                 <w:sz w:val="20"/>
                 <w:b w:val="true"/>
               </w:rPr>
-              <w:t xml:space="default">Escolaridade</w:t>
+              <w:t xml:space="default">Education</w:t>
             </w:r>
           </w:p>
         </w:tc>
@@ -500,6 +942,54 @@
                 <w:sz w:val="20"/>
               </w:rPr>
               <w:t xml:space="default"/>
+            </w:r>
+          </w:p>
+        </w:tc>
+        <w:tc>
+          <w:tcPr>
+            <w:tcBorders>
+              <w:top w:val="single" w:space="0" w:color="D3D3D3"/>
+              <w:bottom w:val="single" w:space="0" w:color="D3D3D3"/>
+              <w:start w:val="single" w:space="0" w:color="D3D3D3"/>
+              <w:end w:val="single" w:space="0" w:color="D3D3D3"/>
+            </w:tcBorders>
+          </w:tcPr>
+          <w:p>
+            <w:pPr>
+              <w:spacing w:before="0" w:after="60"/>
+              <w:keepNext/>
+              <w:jc w:val="center"/>
+            </w:pPr>
+            <w:r>
+              <w:rPr>
+                <w:rFonts w:ascii="Calibri" w:hAnsi="Calibri"/>
+                <w:sz w:val="20"/>
+              </w:rPr>
+              <w:t xml:space="default"/>
+            </w:r>
+          </w:p>
+        </w:tc>
+        <w:tc>
+          <w:tcPr>
+            <w:tcBorders>
+              <w:top w:val="single" w:space="0" w:color="D3D3D3"/>
+              <w:bottom w:val="single" w:space="0" w:color="D3D3D3"/>
+              <w:start w:val="single" w:space="0" w:color="D3D3D3"/>
+              <w:end w:val="single" w:space="0" w:color="D3D3D3"/>
+            </w:tcBorders>
+          </w:tcPr>
+          <w:p>
+            <w:pPr>
+              <w:spacing w:before="0" w:after="60"/>
+              <w:keepNext/>
+              <w:jc w:val="center"/>
+            </w:pPr>
+            <w:r>
+              <w:rPr>
+                <w:rFonts w:ascii="Calibri" w:hAnsi="Calibri"/>
+                <w:sz w:val="20"/>
+              </w:rPr>
+              <w:t xml:space="default">0.7</w:t>
             </w:r>
           </w:p>
         </w:tc>
@@ -552,7 +1042,55 @@
                 <w:rFonts w:ascii="Calibri" w:hAnsi="Calibri"/>
                 <w:sz w:val="20"/>
               </w:rPr>
-              <w:t xml:space="default">8 / 63 (13%)</w:t>
+              <w:t xml:space="default">3 (10%)</w:t>
+            </w:r>
+          </w:p>
+        </w:tc>
+        <w:tc>
+          <w:tcPr>
+            <w:tcBorders>
+              <w:top w:val="single" w:space="0" w:color="D3D3D3"/>
+              <w:bottom w:val="single" w:space="0" w:color="D3D3D3"/>
+              <w:start w:val="single" w:space="0" w:color="D3D3D3"/>
+              <w:end w:val="single" w:space="0" w:color="D3D3D3"/>
+            </w:tcBorders>
+          </w:tcPr>
+          <w:p>
+            <w:pPr>
+              <w:spacing w:before="0" w:after="60"/>
+              <w:keepNext/>
+              <w:jc w:val="center"/>
+            </w:pPr>
+            <w:r>
+              <w:rPr>
+                <w:rFonts w:ascii="Calibri" w:hAnsi="Calibri"/>
+                <w:sz w:val="20"/>
+              </w:rPr>
+              <w:t xml:space="default">5 (15%)</w:t>
+            </w:r>
+          </w:p>
+        </w:tc>
+        <w:tc>
+          <w:tcPr>
+            <w:tcBorders>
+              <w:top w:val="single" w:space="0" w:color="D3D3D3"/>
+              <w:bottom w:val="single" w:space="0" w:color="D3D3D3"/>
+              <w:start w:val="single" w:space="0" w:color="D3D3D3"/>
+              <w:end w:val="single" w:space="0" w:color="D3D3D3"/>
+            </w:tcBorders>
+          </w:tcPr>
+          <w:p>
+            <w:pPr>
+              <w:spacing w:before="0" w:after="60"/>
+              <w:keepNext/>
+              <w:jc w:val="center"/>
+            </w:pPr>
+            <w:r>
+              <w:rPr>
+                <w:rFonts w:ascii="Calibri" w:hAnsi="Calibri"/>
+                <w:sz w:val="20"/>
+              </w:rPr>
+              <w:t xml:space="default"/>
             </w:r>
           </w:p>
         </w:tc>
@@ -605,7 +1143,55 @@
                 <w:rFonts w:ascii="Calibri" w:hAnsi="Calibri"/>
                 <w:sz w:val="20"/>
               </w:rPr>
-              <w:t xml:space="default">35 / 63 (56%)</w:t>
+              <w:t xml:space="default">18 (60%)</w:t>
+            </w:r>
+          </w:p>
+        </w:tc>
+        <w:tc>
+          <w:tcPr>
+            <w:tcBorders>
+              <w:top w:val="single" w:space="0" w:color="D3D3D3"/>
+              <w:bottom w:val="single" w:space="0" w:color="D3D3D3"/>
+              <w:start w:val="single" w:space="0" w:color="D3D3D3"/>
+              <w:end w:val="single" w:space="0" w:color="D3D3D3"/>
+            </w:tcBorders>
+          </w:tcPr>
+          <w:p>
+            <w:pPr>
+              <w:spacing w:before="0" w:after="60"/>
+              <w:keepNext/>
+              <w:jc w:val="center"/>
+            </w:pPr>
+            <w:r>
+              <w:rPr>
+                <w:rFonts w:ascii="Calibri" w:hAnsi="Calibri"/>
+                <w:sz w:val="20"/>
+              </w:rPr>
+              <w:t xml:space="default">17 (52%)</w:t>
+            </w:r>
+          </w:p>
+        </w:tc>
+        <w:tc>
+          <w:tcPr>
+            <w:tcBorders>
+              <w:top w:val="single" w:space="0" w:color="D3D3D3"/>
+              <w:bottom w:val="single" w:space="0" w:color="D3D3D3"/>
+              <w:start w:val="single" w:space="0" w:color="D3D3D3"/>
+              <w:end w:val="single" w:space="0" w:color="D3D3D3"/>
+            </w:tcBorders>
+          </w:tcPr>
+          <w:p>
+            <w:pPr>
+              <w:spacing w:before="0" w:after="60"/>
+              <w:keepNext/>
+              <w:jc w:val="center"/>
+            </w:pPr>
+            <w:r>
+              <w:rPr>
+                <w:rFonts w:ascii="Calibri" w:hAnsi="Calibri"/>
+                <w:sz w:val="20"/>
+              </w:rPr>
+              <w:t xml:space="default"/>
             </w:r>
           </w:p>
         </w:tc>
@@ -658,7 +1244,55 @@
                 <w:rFonts w:ascii="Calibri" w:hAnsi="Calibri"/>
                 <w:sz w:val="20"/>
               </w:rPr>
-              <w:t xml:space="default">6 / 63 (9.5%)</w:t>
+              <w:t xml:space="default">2 (6.7%)</w:t>
+            </w:r>
+          </w:p>
+        </w:tc>
+        <w:tc>
+          <w:tcPr>
+            <w:tcBorders>
+              <w:top w:val="single" w:space="0" w:color="D3D3D3"/>
+              <w:bottom w:val="single" w:space="0" w:color="D3D3D3"/>
+              <w:start w:val="single" w:space="0" w:color="D3D3D3"/>
+              <w:end w:val="single" w:space="0" w:color="D3D3D3"/>
+            </w:tcBorders>
+          </w:tcPr>
+          <w:p>
+            <w:pPr>
+              <w:spacing w:before="0" w:after="60"/>
+              <w:keepNext/>
+              <w:jc w:val="center"/>
+            </w:pPr>
+            <w:r>
+              <w:rPr>
+                <w:rFonts w:ascii="Calibri" w:hAnsi="Calibri"/>
+                <w:sz w:val="20"/>
+              </w:rPr>
+              <w:t xml:space="default">4 (12%)</w:t>
+            </w:r>
+          </w:p>
+        </w:tc>
+        <w:tc>
+          <w:tcPr>
+            <w:tcBorders>
+              <w:top w:val="single" w:space="0" w:color="D3D3D3"/>
+              <w:bottom w:val="single" w:space="0" w:color="D3D3D3"/>
+              <w:start w:val="single" w:space="0" w:color="D3D3D3"/>
+              <w:end w:val="single" w:space="0" w:color="D3D3D3"/>
+            </w:tcBorders>
+          </w:tcPr>
+          <w:p>
+            <w:pPr>
+              <w:spacing w:before="0" w:after="60"/>
+              <w:keepNext/>
+              <w:jc w:val="center"/>
+            </w:pPr>
+            <w:r>
+              <w:rPr>
+                <w:rFonts w:ascii="Calibri" w:hAnsi="Calibri"/>
+                <w:sz w:val="20"/>
+              </w:rPr>
+              <w:t xml:space="default"/>
             </w:r>
           </w:p>
         </w:tc>
@@ -711,7 +1345,55 @@
                 <w:rFonts w:ascii="Calibri" w:hAnsi="Calibri"/>
                 <w:sz w:val="20"/>
               </w:rPr>
-              <w:t xml:space="default">4 / 63 (6.3%)</w:t>
+              <w:t xml:space="default">3 (10%)</w:t>
+            </w:r>
+          </w:p>
+        </w:tc>
+        <w:tc>
+          <w:tcPr>
+            <w:tcBorders>
+              <w:top w:val="single" w:space="0" w:color="D3D3D3"/>
+              <w:bottom w:val="single" w:space="0" w:color="D3D3D3"/>
+              <w:start w:val="single" w:space="0" w:color="D3D3D3"/>
+              <w:end w:val="single" w:space="0" w:color="D3D3D3"/>
+            </w:tcBorders>
+          </w:tcPr>
+          <w:p>
+            <w:pPr>
+              <w:spacing w:before="0" w:after="60"/>
+              <w:keepNext/>
+              <w:jc w:val="center"/>
+            </w:pPr>
+            <w:r>
+              <w:rPr>
+                <w:rFonts w:ascii="Calibri" w:hAnsi="Calibri"/>
+                <w:sz w:val="20"/>
+              </w:rPr>
+              <w:t xml:space="default">1 (3.0%)</w:t>
+            </w:r>
+          </w:p>
+        </w:tc>
+        <w:tc>
+          <w:tcPr>
+            <w:tcBorders>
+              <w:top w:val="single" w:space="0" w:color="D3D3D3"/>
+              <w:bottom w:val="single" w:space="0" w:color="D3D3D3"/>
+              <w:start w:val="single" w:space="0" w:color="D3D3D3"/>
+              <w:end w:val="single" w:space="0" w:color="D3D3D3"/>
+            </w:tcBorders>
+          </w:tcPr>
+          <w:p>
+            <w:pPr>
+              <w:spacing w:before="0" w:after="60"/>
+              <w:keepNext/>
+              <w:jc w:val="center"/>
+            </w:pPr>
+            <w:r>
+              <w:rPr>
+                <w:rFonts w:ascii="Calibri" w:hAnsi="Calibri"/>
+                <w:sz w:val="20"/>
+              </w:rPr>
+              <w:t xml:space="default"/>
             </w:r>
           </w:p>
         </w:tc>
@@ -740,31 +1422,79 @@
                 <w:rFonts w:ascii="Calibri" w:hAnsi="Calibri"/>
                 <w:sz w:val="20"/>
               </w:rPr>
-              <w:t xml:space="default">    Graduação - Tecnólogo</w:t>
-            </w:r>
-          </w:p>
-        </w:tc>
-        <w:tc>
-          <w:tcPr>
-            <w:tcBorders>
-              <w:top w:val="single" w:space="0" w:color="D3D3D3"/>
-              <w:bottom w:val="single" w:space="0" w:color="D3D3D3"/>
-              <w:start w:val="single" w:space="0" w:color="D3D3D3"/>
-              <w:end w:val="single" w:space="0" w:color="D3D3D3"/>
-            </w:tcBorders>
-          </w:tcPr>
-          <w:p>
-            <w:pPr>
-              <w:spacing w:before="0" w:after="60"/>
-              <w:keepNext/>
-              <w:jc w:val="center"/>
-            </w:pPr>
-            <w:r>
-              <w:rPr>
-                <w:rFonts w:ascii="Calibri" w:hAnsi="Calibri"/>
-                <w:sz w:val="20"/>
-              </w:rPr>
-              <w:t xml:space="default">8 / 63 (13%)</w:t>
+              <w:t xml:space="default">    Graduação</w:t>
+            </w:r>
+          </w:p>
+        </w:tc>
+        <w:tc>
+          <w:tcPr>
+            <w:tcBorders>
+              <w:top w:val="single" w:space="0" w:color="D3D3D3"/>
+              <w:bottom w:val="single" w:space="0" w:color="D3D3D3"/>
+              <w:start w:val="single" w:space="0" w:color="D3D3D3"/>
+              <w:end w:val="single" w:space="0" w:color="D3D3D3"/>
+            </w:tcBorders>
+          </w:tcPr>
+          <w:p>
+            <w:pPr>
+              <w:spacing w:before="0" w:after="60"/>
+              <w:keepNext/>
+              <w:jc w:val="center"/>
+            </w:pPr>
+            <w:r>
+              <w:rPr>
+                <w:rFonts w:ascii="Calibri" w:hAnsi="Calibri"/>
+                <w:sz w:val="20"/>
+              </w:rPr>
+              <w:t xml:space="default">4 (13%)</w:t>
+            </w:r>
+          </w:p>
+        </w:tc>
+        <w:tc>
+          <w:tcPr>
+            <w:tcBorders>
+              <w:top w:val="single" w:space="0" w:color="D3D3D3"/>
+              <w:bottom w:val="single" w:space="0" w:color="D3D3D3"/>
+              <w:start w:val="single" w:space="0" w:color="D3D3D3"/>
+              <w:end w:val="single" w:space="0" w:color="D3D3D3"/>
+            </w:tcBorders>
+          </w:tcPr>
+          <w:p>
+            <w:pPr>
+              <w:spacing w:before="0" w:after="60"/>
+              <w:keepNext/>
+              <w:jc w:val="center"/>
+            </w:pPr>
+            <w:r>
+              <w:rPr>
+                <w:rFonts w:ascii="Calibri" w:hAnsi="Calibri"/>
+                <w:sz w:val="20"/>
+              </w:rPr>
+              <w:t xml:space="default">6 (18%)</w:t>
+            </w:r>
+          </w:p>
+        </w:tc>
+        <w:tc>
+          <w:tcPr>
+            <w:tcBorders>
+              <w:top w:val="single" w:space="0" w:color="D3D3D3"/>
+              <w:bottom w:val="single" w:space="0" w:color="D3D3D3"/>
+              <w:start w:val="single" w:space="0" w:color="D3D3D3"/>
+              <w:end w:val="single" w:space="0" w:color="D3D3D3"/>
+            </w:tcBorders>
+          </w:tcPr>
+          <w:p>
+            <w:pPr>
+              <w:spacing w:before="0" w:after="60"/>
+              <w:keepNext/>
+              <w:jc w:val="center"/>
+            </w:pPr>
+            <w:r>
+              <w:rPr>
+                <w:rFonts w:ascii="Calibri" w:hAnsi="Calibri"/>
+                <w:sz w:val="20"/>
+              </w:rPr>
+              <w:t xml:space="default"/>
             </w:r>
           </w:p>
         </w:tc>
@@ -792,32 +1522,81 @@
               <w:rPr>
                 <w:rFonts w:ascii="Calibri" w:hAnsi="Calibri"/>
                 <w:sz w:val="20"/>
-              </w:rPr>
-              <w:t xml:space="default">    Graduação - Normal</w:t>
-            </w:r>
-          </w:p>
-        </w:tc>
-        <w:tc>
-          <w:tcPr>
-            <w:tcBorders>
-              <w:top w:val="single" w:space="0" w:color="D3D3D3"/>
-              <w:bottom w:val="single" w:space="0" w:color="D3D3D3"/>
-              <w:start w:val="single" w:space="0" w:color="D3D3D3"/>
-              <w:end w:val="single" w:space="0" w:color="D3D3D3"/>
-            </w:tcBorders>
-          </w:tcPr>
-          <w:p>
-            <w:pPr>
-              <w:spacing w:before="0" w:after="60"/>
-              <w:keepNext/>
-              <w:jc w:val="center"/>
-            </w:pPr>
-            <w:r>
-              <w:rPr>
-                <w:rFonts w:ascii="Calibri" w:hAnsi="Calibri"/>
-                <w:sz w:val="20"/>
-              </w:rPr>
-              <w:t xml:space="default">2 / 63 (3.2%)</w:t>
+                <w:b w:val="true"/>
+              </w:rPr>
+              <w:t xml:space="default">Marital Status</w:t>
+            </w:r>
+          </w:p>
+        </w:tc>
+        <w:tc>
+          <w:tcPr>
+            <w:tcBorders>
+              <w:top w:val="single" w:space="0" w:color="D3D3D3"/>
+              <w:bottom w:val="single" w:space="0" w:color="D3D3D3"/>
+              <w:start w:val="single" w:space="0" w:color="D3D3D3"/>
+              <w:end w:val="single" w:space="0" w:color="D3D3D3"/>
+            </w:tcBorders>
+          </w:tcPr>
+          <w:p>
+            <w:pPr>
+              <w:spacing w:before="0" w:after="60"/>
+              <w:keepNext/>
+              <w:jc w:val="center"/>
+            </w:pPr>
+            <w:r>
+              <w:rPr>
+                <w:rFonts w:ascii="Calibri" w:hAnsi="Calibri"/>
+                <w:sz w:val="20"/>
+              </w:rPr>
+              <w:t xml:space="default"/>
+            </w:r>
+          </w:p>
+        </w:tc>
+        <w:tc>
+          <w:tcPr>
+            <w:tcBorders>
+              <w:top w:val="single" w:space="0" w:color="D3D3D3"/>
+              <w:bottom w:val="single" w:space="0" w:color="D3D3D3"/>
+              <w:start w:val="single" w:space="0" w:color="D3D3D3"/>
+              <w:end w:val="single" w:space="0" w:color="D3D3D3"/>
+            </w:tcBorders>
+          </w:tcPr>
+          <w:p>
+            <w:pPr>
+              <w:spacing w:before="0" w:after="60"/>
+              <w:keepNext/>
+              <w:jc w:val="center"/>
+            </w:pPr>
+            <w:r>
+              <w:rPr>
+                <w:rFonts w:ascii="Calibri" w:hAnsi="Calibri"/>
+                <w:sz w:val="20"/>
+              </w:rPr>
+              <w:t xml:space="default"/>
+            </w:r>
+          </w:p>
+        </w:tc>
+        <w:tc>
+          <w:tcPr>
+            <w:tcBorders>
+              <w:top w:val="single" w:space="0" w:color="D3D3D3"/>
+              <w:bottom w:val="single" w:space="0" w:color="D3D3D3"/>
+              <w:start w:val="single" w:space="0" w:color="D3D3D3"/>
+              <w:end w:val="single" w:space="0" w:color="D3D3D3"/>
+            </w:tcBorders>
+          </w:tcPr>
+          <w:p>
+            <w:pPr>
+              <w:spacing w:before="0" w:after="60"/>
+              <w:keepNext/>
+              <w:jc w:val="center"/>
+            </w:pPr>
+            <w:r>
+              <w:rPr>
+                <w:rFonts w:ascii="Calibri" w:hAnsi="Calibri"/>
+                <w:sz w:val="20"/>
+              </w:rPr>
+              <w:t xml:space="default">0.8</w:t>
             </w:r>
           </w:p>
         </w:tc>
@@ -845,9 +1624,56 @@
               <w:rPr>
                 <w:rFonts w:ascii="Calibri" w:hAnsi="Calibri"/>
                 <w:sz w:val="20"/>
-                <w:b w:val="true"/>
-              </w:rPr>
-              <w:t xml:space="default">Estado Civil</w:t>
+              </w:rPr>
+              <w:t xml:space="default">    Possui parceiro</w:t>
+            </w:r>
+          </w:p>
+        </w:tc>
+        <w:tc>
+          <w:tcPr>
+            <w:tcBorders>
+              <w:top w:val="single" w:space="0" w:color="D3D3D3"/>
+              <w:bottom w:val="single" w:space="0" w:color="D3D3D3"/>
+              <w:start w:val="single" w:space="0" w:color="D3D3D3"/>
+              <w:end w:val="single" w:space="0" w:color="D3D3D3"/>
+            </w:tcBorders>
+          </w:tcPr>
+          <w:p>
+            <w:pPr>
+              <w:spacing w:before="0" w:after="60"/>
+              <w:keepNext/>
+              <w:jc w:val="center"/>
+            </w:pPr>
+            <w:r>
+              <w:rPr>
+                <w:rFonts w:ascii="Calibri" w:hAnsi="Calibri"/>
+                <w:sz w:val="20"/>
+              </w:rPr>
+              <w:t xml:space="default">19 (70%)</w:t>
+            </w:r>
+          </w:p>
+        </w:tc>
+        <w:tc>
+          <w:tcPr>
+            <w:tcBorders>
+              <w:top w:val="single" w:space="0" w:color="D3D3D3"/>
+              <w:bottom w:val="single" w:space="0" w:color="D3D3D3"/>
+              <w:start w:val="single" w:space="0" w:color="D3D3D3"/>
+              <w:end w:val="single" w:space="0" w:color="D3D3D3"/>
+            </w:tcBorders>
+          </w:tcPr>
+          <w:p>
+            <w:pPr>
+              <w:spacing w:before="0" w:after="60"/>
+              <w:keepNext/>
+              <w:jc w:val="center"/>
+            </w:pPr>
+            <w:r>
+              <w:rPr>
+                <w:rFonts w:ascii="Calibri" w:hAnsi="Calibri"/>
+                <w:sz w:val="20"/>
+              </w:rPr>
+              <w:t xml:space="default">22 (67%)</w:t>
             </w:r>
           </w:p>
         </w:tc>
@@ -900,31 +1726,79 @@
                 <w:rFonts w:ascii="Calibri" w:hAnsi="Calibri"/>
                 <w:sz w:val="20"/>
               </w:rPr>
-              <w:t xml:space="default">    Casada</w:t>
-            </w:r>
-          </w:p>
-        </w:tc>
-        <w:tc>
-          <w:tcPr>
-            <w:tcBorders>
-              <w:top w:val="single" w:space="0" w:color="D3D3D3"/>
-              <w:bottom w:val="single" w:space="0" w:color="D3D3D3"/>
-              <w:start w:val="single" w:space="0" w:color="D3D3D3"/>
-              <w:end w:val="single" w:space="0" w:color="D3D3D3"/>
-            </w:tcBorders>
-          </w:tcPr>
-          <w:p>
-            <w:pPr>
-              <w:spacing w:before="0" w:after="60"/>
-              <w:keepNext/>
-              <w:jc w:val="center"/>
-            </w:pPr>
-            <w:r>
-              <w:rPr>
-                <w:rFonts w:ascii="Calibri" w:hAnsi="Calibri"/>
-                <w:sz w:val="20"/>
-              </w:rPr>
-              <w:t xml:space="default">31 / 60 (52%)</w:t>
+              <w:t xml:space="default">    Não possui parceiro</w:t>
+            </w:r>
+          </w:p>
+        </w:tc>
+        <w:tc>
+          <w:tcPr>
+            <w:tcBorders>
+              <w:top w:val="single" w:space="0" w:color="D3D3D3"/>
+              <w:bottom w:val="single" w:space="0" w:color="D3D3D3"/>
+              <w:start w:val="single" w:space="0" w:color="D3D3D3"/>
+              <w:end w:val="single" w:space="0" w:color="D3D3D3"/>
+            </w:tcBorders>
+          </w:tcPr>
+          <w:p>
+            <w:pPr>
+              <w:spacing w:before="0" w:after="60"/>
+              <w:keepNext/>
+              <w:jc w:val="center"/>
+            </w:pPr>
+            <w:r>
+              <w:rPr>
+                <w:rFonts w:ascii="Calibri" w:hAnsi="Calibri"/>
+                <w:sz w:val="20"/>
+              </w:rPr>
+              <w:t xml:space="default">8 (30%)</w:t>
+            </w:r>
+          </w:p>
+        </w:tc>
+        <w:tc>
+          <w:tcPr>
+            <w:tcBorders>
+              <w:top w:val="single" w:space="0" w:color="D3D3D3"/>
+              <w:bottom w:val="single" w:space="0" w:color="D3D3D3"/>
+              <w:start w:val="single" w:space="0" w:color="D3D3D3"/>
+              <w:end w:val="single" w:space="0" w:color="D3D3D3"/>
+            </w:tcBorders>
+          </w:tcPr>
+          <w:p>
+            <w:pPr>
+              <w:spacing w:before="0" w:after="60"/>
+              <w:keepNext/>
+              <w:jc w:val="center"/>
+            </w:pPr>
+            <w:r>
+              <w:rPr>
+                <w:rFonts w:ascii="Calibri" w:hAnsi="Calibri"/>
+                <w:sz w:val="20"/>
+              </w:rPr>
+              <w:t xml:space="default">11 (33%)</w:t>
+            </w:r>
+          </w:p>
+        </w:tc>
+        <w:tc>
+          <w:tcPr>
+            <w:tcBorders>
+              <w:top w:val="single" w:space="0" w:color="D3D3D3"/>
+              <w:bottom w:val="single" w:space="0" w:color="D3D3D3"/>
+              <w:start w:val="single" w:space="0" w:color="D3D3D3"/>
+              <w:end w:val="single" w:space="0" w:color="D3D3D3"/>
+            </w:tcBorders>
+          </w:tcPr>
+          <w:p>
+            <w:pPr>
+              <w:spacing w:before="0" w:after="60"/>
+              <w:keepNext/>
+              <w:jc w:val="center"/>
+            </w:pPr>
+            <w:r>
+              <w:rPr>
+                <w:rFonts w:ascii="Calibri" w:hAnsi="Calibri"/>
+                <w:sz w:val="20"/>
+              </w:rPr>
+              <w:t xml:space="default"/>
             </w:r>
           </w:p>
         </w:tc>
@@ -952,32 +1826,81 @@
               <w:rPr>
                 <w:rFonts w:ascii="Calibri" w:hAnsi="Calibri"/>
                 <w:sz w:val="20"/>
-              </w:rPr>
-              <w:t xml:space="default">    Desquitada ou Divorciada</w:t>
-            </w:r>
-          </w:p>
-        </w:tc>
-        <w:tc>
-          <w:tcPr>
-            <w:tcBorders>
-              <w:top w:val="single" w:space="0" w:color="D3D3D3"/>
-              <w:bottom w:val="single" w:space="0" w:color="D3D3D3"/>
-              <w:start w:val="single" w:space="0" w:color="D3D3D3"/>
-              <w:end w:val="single" w:space="0" w:color="D3D3D3"/>
-            </w:tcBorders>
-          </w:tcPr>
-          <w:p>
-            <w:pPr>
-              <w:spacing w:before="0" w:after="60"/>
-              <w:keepNext/>
-              <w:jc w:val="center"/>
-            </w:pPr>
-            <w:r>
-              <w:rPr>
-                <w:rFonts w:ascii="Calibri" w:hAnsi="Calibri"/>
-                <w:sz w:val="20"/>
-              </w:rPr>
-              <w:t xml:space="default">3 / 60 (5.0%)</w:t>
+                <w:b w:val="true"/>
+              </w:rPr>
+              <w:t xml:space="default">Housing Type</w:t>
+            </w:r>
+          </w:p>
+        </w:tc>
+        <w:tc>
+          <w:tcPr>
+            <w:tcBorders>
+              <w:top w:val="single" w:space="0" w:color="D3D3D3"/>
+              <w:bottom w:val="single" w:space="0" w:color="D3D3D3"/>
+              <w:start w:val="single" w:space="0" w:color="D3D3D3"/>
+              <w:end w:val="single" w:space="0" w:color="D3D3D3"/>
+            </w:tcBorders>
+          </w:tcPr>
+          <w:p>
+            <w:pPr>
+              <w:spacing w:before="0" w:after="60"/>
+              <w:keepNext/>
+              <w:jc w:val="center"/>
+            </w:pPr>
+            <w:r>
+              <w:rPr>
+                <w:rFonts w:ascii="Calibri" w:hAnsi="Calibri"/>
+                <w:sz w:val="20"/>
+              </w:rPr>
+              <w:t xml:space="default"/>
+            </w:r>
+          </w:p>
+        </w:tc>
+        <w:tc>
+          <w:tcPr>
+            <w:tcBorders>
+              <w:top w:val="single" w:space="0" w:color="D3D3D3"/>
+              <w:bottom w:val="single" w:space="0" w:color="D3D3D3"/>
+              <w:start w:val="single" w:space="0" w:color="D3D3D3"/>
+              <w:end w:val="single" w:space="0" w:color="D3D3D3"/>
+            </w:tcBorders>
+          </w:tcPr>
+          <w:p>
+            <w:pPr>
+              <w:spacing w:before="0" w:after="60"/>
+              <w:keepNext/>
+              <w:jc w:val="center"/>
+            </w:pPr>
+            <w:r>
+              <w:rPr>
+                <w:rFonts w:ascii="Calibri" w:hAnsi="Calibri"/>
+                <w:sz w:val="20"/>
+              </w:rPr>
+              <w:t xml:space="default"/>
+            </w:r>
+          </w:p>
+        </w:tc>
+        <w:tc>
+          <w:tcPr>
+            <w:tcBorders>
+              <w:top w:val="single" w:space="0" w:color="D3D3D3"/>
+              <w:bottom w:val="single" w:space="0" w:color="D3D3D3"/>
+              <w:start w:val="single" w:space="0" w:color="D3D3D3"/>
+              <w:end w:val="single" w:space="0" w:color="D3D3D3"/>
+            </w:tcBorders>
+          </w:tcPr>
+          <w:p>
+            <w:pPr>
+              <w:spacing w:before="0" w:after="60"/>
+              <w:keepNext/>
+              <w:jc w:val="center"/>
+            </w:pPr>
+            <w:r>
+              <w:rPr>
+                <w:rFonts w:ascii="Calibri" w:hAnsi="Calibri"/>
+                <w:sz w:val="20"/>
+              </w:rPr>
+              <w:t xml:space="default">0.3</w:t>
             </w:r>
           </w:p>
         </w:tc>
@@ -1006,31 +1929,79 @@
                 <w:rFonts w:ascii="Calibri" w:hAnsi="Calibri"/>
                 <w:sz w:val="20"/>
               </w:rPr>
-              <w:t xml:space="default">    Separada</w:t>
-            </w:r>
-          </w:p>
-        </w:tc>
-        <w:tc>
-          <w:tcPr>
-            <w:tcBorders>
-              <w:top w:val="single" w:space="0" w:color="D3D3D3"/>
-              <w:bottom w:val="single" w:space="0" w:color="D3D3D3"/>
-              <w:start w:val="single" w:space="0" w:color="D3D3D3"/>
-              <w:end w:val="single" w:space="0" w:color="D3D3D3"/>
-            </w:tcBorders>
-          </w:tcPr>
-          <w:p>
-            <w:pPr>
-              <w:spacing w:before="0" w:after="60"/>
-              <w:keepNext/>
-              <w:jc w:val="center"/>
-            </w:pPr>
-            <w:r>
-              <w:rPr>
-                <w:rFonts w:ascii="Calibri" w:hAnsi="Calibri"/>
-                <w:sz w:val="20"/>
-              </w:rPr>
-              <w:t xml:space="default">1 / 60 (1.7%)</w:t>
+              <w:t xml:space="default">    Alugado</w:t>
+            </w:r>
+          </w:p>
+        </w:tc>
+        <w:tc>
+          <w:tcPr>
+            <w:tcBorders>
+              <w:top w:val="single" w:space="0" w:color="D3D3D3"/>
+              <w:bottom w:val="single" w:space="0" w:color="D3D3D3"/>
+              <w:start w:val="single" w:space="0" w:color="D3D3D3"/>
+              <w:end w:val="single" w:space="0" w:color="D3D3D3"/>
+            </w:tcBorders>
+          </w:tcPr>
+          <w:p>
+            <w:pPr>
+              <w:spacing w:before="0" w:after="60"/>
+              <w:keepNext/>
+              <w:jc w:val="center"/>
+            </w:pPr>
+            <w:r>
+              <w:rPr>
+                <w:rFonts w:ascii="Calibri" w:hAnsi="Calibri"/>
+                <w:sz w:val="20"/>
+              </w:rPr>
+              <w:t xml:space="default">11 (39%)</w:t>
+            </w:r>
+          </w:p>
+        </w:tc>
+        <w:tc>
+          <w:tcPr>
+            <w:tcBorders>
+              <w:top w:val="single" w:space="0" w:color="D3D3D3"/>
+              <w:bottom w:val="single" w:space="0" w:color="D3D3D3"/>
+              <w:start w:val="single" w:space="0" w:color="D3D3D3"/>
+              <w:end w:val="single" w:space="0" w:color="D3D3D3"/>
+            </w:tcBorders>
+          </w:tcPr>
+          <w:p>
+            <w:pPr>
+              <w:spacing w:before="0" w:after="60"/>
+              <w:keepNext/>
+              <w:jc w:val="center"/>
+            </w:pPr>
+            <w:r>
+              <w:rPr>
+                <w:rFonts w:ascii="Calibri" w:hAnsi="Calibri"/>
+                <w:sz w:val="20"/>
+              </w:rPr>
+              <w:t xml:space="default">9 (29%)</w:t>
+            </w:r>
+          </w:p>
+        </w:tc>
+        <w:tc>
+          <w:tcPr>
+            <w:tcBorders>
+              <w:top w:val="single" w:space="0" w:color="D3D3D3"/>
+              <w:bottom w:val="single" w:space="0" w:color="D3D3D3"/>
+              <w:start w:val="single" w:space="0" w:color="D3D3D3"/>
+              <w:end w:val="single" w:space="0" w:color="D3D3D3"/>
+            </w:tcBorders>
+          </w:tcPr>
+          <w:p>
+            <w:pPr>
+              <w:spacing w:before="0" w:after="60"/>
+              <w:keepNext/>
+              <w:jc w:val="center"/>
+            </w:pPr>
+            <w:r>
+              <w:rPr>
+                <w:rFonts w:ascii="Calibri" w:hAnsi="Calibri"/>
+                <w:sz w:val="20"/>
+              </w:rPr>
+              <w:t xml:space="default"/>
             </w:r>
           </w:p>
         </w:tc>
@@ -1059,31 +2030,79 @@
                 <w:rFonts w:ascii="Calibri" w:hAnsi="Calibri"/>
                 <w:sz w:val="20"/>
               </w:rPr>
-              <w:t xml:space="default">    Solteira</w:t>
-            </w:r>
-          </w:p>
-        </w:tc>
-        <w:tc>
-          <w:tcPr>
-            <w:tcBorders>
-              <w:top w:val="single" w:space="0" w:color="D3D3D3"/>
-              <w:bottom w:val="single" w:space="0" w:color="D3D3D3"/>
-              <w:start w:val="single" w:space="0" w:color="D3D3D3"/>
-              <w:end w:val="single" w:space="0" w:color="D3D3D3"/>
-            </w:tcBorders>
-          </w:tcPr>
-          <w:p>
-            <w:pPr>
-              <w:spacing w:before="0" w:after="60"/>
-              <w:keepNext/>
-              <w:jc w:val="center"/>
-            </w:pPr>
-            <w:r>
-              <w:rPr>
-                <w:rFonts w:ascii="Calibri" w:hAnsi="Calibri"/>
-                <w:sz w:val="20"/>
-              </w:rPr>
-              <w:t xml:space="default">15 / 60 (25%)</w:t>
+              <w:t xml:space="default">    Próprio</w:t>
+            </w:r>
+          </w:p>
+        </w:tc>
+        <w:tc>
+          <w:tcPr>
+            <w:tcBorders>
+              <w:top w:val="single" w:space="0" w:color="D3D3D3"/>
+              <w:bottom w:val="single" w:space="0" w:color="D3D3D3"/>
+              <w:start w:val="single" w:space="0" w:color="D3D3D3"/>
+              <w:end w:val="single" w:space="0" w:color="D3D3D3"/>
+            </w:tcBorders>
+          </w:tcPr>
+          <w:p>
+            <w:pPr>
+              <w:spacing w:before="0" w:after="60"/>
+              <w:keepNext/>
+              <w:jc w:val="center"/>
+            </w:pPr>
+            <w:r>
+              <w:rPr>
+                <w:rFonts w:ascii="Calibri" w:hAnsi="Calibri"/>
+                <w:sz w:val="20"/>
+              </w:rPr>
+              <w:t xml:space="default">14 (50%)</w:t>
+            </w:r>
+          </w:p>
+        </w:tc>
+        <w:tc>
+          <w:tcPr>
+            <w:tcBorders>
+              <w:top w:val="single" w:space="0" w:color="D3D3D3"/>
+              <w:bottom w:val="single" w:space="0" w:color="D3D3D3"/>
+              <w:start w:val="single" w:space="0" w:color="D3D3D3"/>
+              <w:end w:val="single" w:space="0" w:color="D3D3D3"/>
+            </w:tcBorders>
+          </w:tcPr>
+          <w:p>
+            <w:pPr>
+              <w:spacing w:before="0" w:after="60"/>
+              <w:keepNext/>
+              <w:jc w:val="center"/>
+            </w:pPr>
+            <w:r>
+              <w:rPr>
+                <w:rFonts w:ascii="Calibri" w:hAnsi="Calibri"/>
+                <w:sz w:val="20"/>
+              </w:rPr>
+              <w:t xml:space="default">21 (68%)</w:t>
+            </w:r>
+          </w:p>
+        </w:tc>
+        <w:tc>
+          <w:tcPr>
+            <w:tcBorders>
+              <w:top w:val="single" w:space="0" w:color="D3D3D3"/>
+              <w:bottom w:val="single" w:space="0" w:color="D3D3D3"/>
+              <w:start w:val="single" w:space="0" w:color="D3D3D3"/>
+              <w:end w:val="single" w:space="0" w:color="D3D3D3"/>
+            </w:tcBorders>
+          </w:tcPr>
+          <w:p>
+            <w:pPr>
+              <w:spacing w:before="0" w:after="60"/>
+              <w:keepNext/>
+              <w:jc w:val="center"/>
+            </w:pPr>
+            <w:r>
+              <w:rPr>
+                <w:rFonts w:ascii="Calibri" w:hAnsi="Calibri"/>
+                <w:sz w:val="20"/>
+              </w:rPr>
+              <w:t xml:space="default"/>
             </w:r>
           </w:p>
         </w:tc>
@@ -1112,31 +2131,79 @@
                 <w:rFonts w:ascii="Calibri" w:hAnsi="Calibri"/>
                 <w:sz w:val="20"/>
               </w:rPr>
-              <w:t xml:space="default">    União conjugal estável (informal / não no papel)</w:t>
-            </w:r>
-          </w:p>
-        </w:tc>
-        <w:tc>
-          <w:tcPr>
-            <w:tcBorders>
-              <w:top w:val="single" w:space="0" w:color="D3D3D3"/>
-              <w:bottom w:val="single" w:space="0" w:color="D3D3D3"/>
-              <w:start w:val="single" w:space="0" w:color="D3D3D3"/>
-              <w:end w:val="single" w:space="0" w:color="D3D3D3"/>
-            </w:tcBorders>
-          </w:tcPr>
-          <w:p>
-            <w:pPr>
-              <w:spacing w:before="0" w:after="60"/>
-              <w:keepNext/>
-              <w:jc w:val="center"/>
-            </w:pPr>
-            <w:r>
-              <w:rPr>
-                <w:rFonts w:ascii="Calibri" w:hAnsi="Calibri"/>
-                <w:sz w:val="20"/>
-              </w:rPr>
-              <w:t xml:space="default">10 / 60 (17%)</w:t>
+              <w:t xml:space="default">    Outros</w:t>
+            </w:r>
+          </w:p>
+        </w:tc>
+        <w:tc>
+          <w:tcPr>
+            <w:tcBorders>
+              <w:top w:val="single" w:space="0" w:color="D3D3D3"/>
+              <w:bottom w:val="single" w:space="0" w:color="D3D3D3"/>
+              <w:start w:val="single" w:space="0" w:color="D3D3D3"/>
+              <w:end w:val="single" w:space="0" w:color="D3D3D3"/>
+            </w:tcBorders>
+          </w:tcPr>
+          <w:p>
+            <w:pPr>
+              <w:spacing w:before="0" w:after="60"/>
+              <w:keepNext/>
+              <w:jc w:val="center"/>
+            </w:pPr>
+            <w:r>
+              <w:rPr>
+                <w:rFonts w:ascii="Calibri" w:hAnsi="Calibri"/>
+                <w:sz w:val="20"/>
+              </w:rPr>
+              <w:t xml:space="default">3 (11%)</w:t>
+            </w:r>
+          </w:p>
+        </w:tc>
+        <w:tc>
+          <w:tcPr>
+            <w:tcBorders>
+              <w:top w:val="single" w:space="0" w:color="D3D3D3"/>
+              <w:bottom w:val="single" w:space="0" w:color="D3D3D3"/>
+              <w:start w:val="single" w:space="0" w:color="D3D3D3"/>
+              <w:end w:val="single" w:space="0" w:color="D3D3D3"/>
+            </w:tcBorders>
+          </w:tcPr>
+          <w:p>
+            <w:pPr>
+              <w:spacing w:before="0" w:after="60"/>
+              <w:keepNext/>
+              <w:jc w:val="center"/>
+            </w:pPr>
+            <w:r>
+              <w:rPr>
+                <w:rFonts w:ascii="Calibri" w:hAnsi="Calibri"/>
+                <w:sz w:val="20"/>
+              </w:rPr>
+              <w:t xml:space="default">1 (3.2%)</w:t>
+            </w:r>
+          </w:p>
+        </w:tc>
+        <w:tc>
+          <w:tcPr>
+            <w:tcBorders>
+              <w:top w:val="single" w:space="0" w:color="D3D3D3"/>
+              <w:bottom w:val="single" w:space="0" w:color="D3D3D3"/>
+              <w:start w:val="single" w:space="0" w:color="D3D3D3"/>
+              <w:end w:val="single" w:space="0" w:color="D3D3D3"/>
+            </w:tcBorders>
+          </w:tcPr>
+          <w:p>
+            <w:pPr>
+              <w:spacing w:before="0" w:after="60"/>
+              <w:keepNext/>
+              <w:jc w:val="center"/>
+            </w:pPr>
+            <w:r>
+              <w:rPr>
+                <w:rFonts w:ascii="Calibri" w:hAnsi="Calibri"/>
+                <w:sz w:val="20"/>
+              </w:rPr>
+              <w:t xml:space="default"/>
             </w:r>
           </w:p>
         </w:tc>
@@ -1166,7 +2233,7 @@
                 <w:sz w:val="20"/>
                 <w:b w:val="true"/>
               </w:rPr>
-              <w:t xml:space="default">Moradia</w:t>
+              <w:t xml:space="default">Employment Status</w:t>
             </w:r>
           </w:p>
         </w:tc>
@@ -1191,6 +2258,54 @@
                 <w:sz w:val="20"/>
               </w:rPr>
               <w:t xml:space="default"/>
+            </w:r>
+          </w:p>
+        </w:tc>
+        <w:tc>
+          <w:tcPr>
+            <w:tcBorders>
+              <w:top w:val="single" w:space="0" w:color="D3D3D3"/>
+              <w:bottom w:val="single" w:space="0" w:color="D3D3D3"/>
+              <w:start w:val="single" w:space="0" w:color="D3D3D3"/>
+              <w:end w:val="single" w:space="0" w:color="D3D3D3"/>
+            </w:tcBorders>
+          </w:tcPr>
+          <w:p>
+            <w:pPr>
+              <w:spacing w:before="0" w:after="60"/>
+              <w:keepNext/>
+              <w:jc w:val="center"/>
+            </w:pPr>
+            <w:r>
+              <w:rPr>
+                <w:rFonts w:ascii="Calibri" w:hAnsi="Calibri"/>
+                <w:sz w:val="20"/>
+              </w:rPr>
+              <w:t xml:space="default"/>
+            </w:r>
+          </w:p>
+        </w:tc>
+        <w:tc>
+          <w:tcPr>
+            <w:tcBorders>
+              <w:top w:val="single" w:space="0" w:color="D3D3D3"/>
+              <w:bottom w:val="single" w:space="0" w:color="D3D3D3"/>
+              <w:start w:val="single" w:space="0" w:color="D3D3D3"/>
+              <w:end w:val="single" w:space="0" w:color="D3D3D3"/>
+            </w:tcBorders>
+          </w:tcPr>
+          <w:p>
+            <w:pPr>
+              <w:spacing w:before="0" w:after="60"/>
+              <w:keepNext/>
+              <w:jc w:val="center"/>
+            </w:pPr>
+            <w:r>
+              <w:rPr>
+                <w:rFonts w:ascii="Calibri" w:hAnsi="Calibri"/>
+                <w:sz w:val="20"/>
+              </w:rPr>
+              <w:t xml:space="default">0.12</w:t>
             </w:r>
           </w:p>
         </w:tc>
@@ -1219,31 +2334,79 @@
                 <w:rFonts w:ascii="Calibri" w:hAnsi="Calibri"/>
                 <w:sz w:val="20"/>
               </w:rPr>
-              <w:t xml:space="default">    Alugado</w:t>
-            </w:r>
-          </w:p>
-        </w:tc>
-        <w:tc>
-          <w:tcPr>
-            <w:tcBorders>
-              <w:top w:val="single" w:space="0" w:color="D3D3D3"/>
-              <w:bottom w:val="single" w:space="0" w:color="D3D3D3"/>
-              <w:start w:val="single" w:space="0" w:color="D3D3D3"/>
-              <w:end w:val="single" w:space="0" w:color="D3D3D3"/>
-            </w:tcBorders>
-          </w:tcPr>
-          <w:p>
-            <w:pPr>
-              <w:spacing w:before="0" w:after="60"/>
-              <w:keepNext/>
-              <w:jc w:val="center"/>
-            </w:pPr>
-            <w:r>
-              <w:rPr>
-                <w:rFonts w:ascii="Calibri" w:hAnsi="Calibri"/>
-                <w:sz w:val="20"/>
-              </w:rPr>
-              <w:t xml:space="default">20 / 59 (34%)</w:t>
+              <w:t xml:space="default">    Aposentada</w:t>
+            </w:r>
+          </w:p>
+        </w:tc>
+        <w:tc>
+          <w:tcPr>
+            <w:tcBorders>
+              <w:top w:val="single" w:space="0" w:color="D3D3D3"/>
+              <w:bottom w:val="single" w:space="0" w:color="D3D3D3"/>
+              <w:start w:val="single" w:space="0" w:color="D3D3D3"/>
+              <w:end w:val="single" w:space="0" w:color="D3D3D3"/>
+            </w:tcBorders>
+          </w:tcPr>
+          <w:p>
+            <w:pPr>
+              <w:spacing w:before="0" w:after="60"/>
+              <w:keepNext/>
+              <w:jc w:val="center"/>
+            </w:pPr>
+            <w:r>
+              <w:rPr>
+                <w:rFonts w:ascii="Calibri" w:hAnsi="Calibri"/>
+                <w:sz w:val="20"/>
+              </w:rPr>
+              <w:t xml:space="default">6 (20%)</w:t>
+            </w:r>
+          </w:p>
+        </w:tc>
+        <w:tc>
+          <w:tcPr>
+            <w:tcBorders>
+              <w:top w:val="single" w:space="0" w:color="D3D3D3"/>
+              <w:bottom w:val="single" w:space="0" w:color="D3D3D3"/>
+              <w:start w:val="single" w:space="0" w:color="D3D3D3"/>
+              <w:end w:val="single" w:space="0" w:color="D3D3D3"/>
+            </w:tcBorders>
+          </w:tcPr>
+          <w:p>
+            <w:pPr>
+              <w:spacing w:before="0" w:after="60"/>
+              <w:keepNext/>
+              <w:jc w:val="center"/>
+            </w:pPr>
+            <w:r>
+              <w:rPr>
+                <w:rFonts w:ascii="Calibri" w:hAnsi="Calibri"/>
+                <w:sz w:val="20"/>
+              </w:rPr>
+              <w:t xml:space="default">1 (3.0%)</w:t>
+            </w:r>
+          </w:p>
+        </w:tc>
+        <w:tc>
+          <w:tcPr>
+            <w:tcBorders>
+              <w:top w:val="single" w:space="0" w:color="D3D3D3"/>
+              <w:bottom w:val="single" w:space="0" w:color="D3D3D3"/>
+              <w:start w:val="single" w:space="0" w:color="D3D3D3"/>
+              <w:end w:val="single" w:space="0" w:color="D3D3D3"/>
+            </w:tcBorders>
+          </w:tcPr>
+          <w:p>
+            <w:pPr>
+              <w:spacing w:before="0" w:after="60"/>
+              <w:keepNext/>
+              <w:jc w:val="center"/>
+            </w:pPr>
+            <w:r>
+              <w:rPr>
+                <w:rFonts w:ascii="Calibri" w:hAnsi="Calibri"/>
+                <w:sz w:val="20"/>
+              </w:rPr>
+              <w:t xml:space="default"/>
             </w:r>
           </w:p>
         </w:tc>
@@ -1272,31 +2435,79 @@
                 <w:rFonts w:ascii="Calibri" w:hAnsi="Calibri"/>
                 <w:sz w:val="20"/>
               </w:rPr>
-              <w:t xml:space="default">    Cedido</w:t>
-            </w:r>
-          </w:p>
-        </w:tc>
-        <w:tc>
-          <w:tcPr>
-            <w:tcBorders>
-              <w:top w:val="single" w:space="0" w:color="D3D3D3"/>
-              <w:bottom w:val="single" w:space="0" w:color="D3D3D3"/>
-              <w:start w:val="single" w:space="0" w:color="D3D3D3"/>
-              <w:end w:val="single" w:space="0" w:color="D3D3D3"/>
-            </w:tcBorders>
-          </w:tcPr>
-          <w:p>
-            <w:pPr>
-              <w:spacing w:before="0" w:after="60"/>
-              <w:keepNext/>
-              <w:jc w:val="center"/>
-            </w:pPr>
-            <w:r>
-              <w:rPr>
-                <w:rFonts w:ascii="Calibri" w:hAnsi="Calibri"/>
-                <w:sz w:val="20"/>
-              </w:rPr>
-              <w:t xml:space="default">9 / 59 (15%)</w:t>
+              <w:t xml:space="default">    Remunerado</w:t>
+            </w:r>
+          </w:p>
+        </w:tc>
+        <w:tc>
+          <w:tcPr>
+            <w:tcBorders>
+              <w:top w:val="single" w:space="0" w:color="D3D3D3"/>
+              <w:bottom w:val="single" w:space="0" w:color="D3D3D3"/>
+              <w:start w:val="single" w:space="0" w:color="D3D3D3"/>
+              <w:end w:val="single" w:space="0" w:color="D3D3D3"/>
+            </w:tcBorders>
+          </w:tcPr>
+          <w:p>
+            <w:pPr>
+              <w:spacing w:before="0" w:after="60"/>
+              <w:keepNext/>
+              <w:jc w:val="center"/>
+            </w:pPr>
+            <w:r>
+              <w:rPr>
+                <w:rFonts w:ascii="Calibri" w:hAnsi="Calibri"/>
+                <w:sz w:val="20"/>
+              </w:rPr>
+              <w:t xml:space="default">16 (53%)</w:t>
+            </w:r>
+          </w:p>
+        </w:tc>
+        <w:tc>
+          <w:tcPr>
+            <w:tcBorders>
+              <w:top w:val="single" w:space="0" w:color="D3D3D3"/>
+              <w:bottom w:val="single" w:space="0" w:color="D3D3D3"/>
+              <w:start w:val="single" w:space="0" w:color="D3D3D3"/>
+              <w:end w:val="single" w:space="0" w:color="D3D3D3"/>
+            </w:tcBorders>
+          </w:tcPr>
+          <w:p>
+            <w:pPr>
+              <w:spacing w:before="0" w:after="60"/>
+              <w:keepNext/>
+              <w:jc w:val="center"/>
+            </w:pPr>
+            <w:r>
+              <w:rPr>
+                <w:rFonts w:ascii="Calibri" w:hAnsi="Calibri"/>
+                <w:sz w:val="20"/>
+              </w:rPr>
+              <w:t xml:space="default">22 (67%)</w:t>
+            </w:r>
+          </w:p>
+        </w:tc>
+        <w:tc>
+          <w:tcPr>
+            <w:tcBorders>
+              <w:top w:val="single" w:space="0" w:color="D3D3D3"/>
+              <w:bottom w:val="single" w:space="0" w:color="D3D3D3"/>
+              <w:start w:val="single" w:space="0" w:color="D3D3D3"/>
+              <w:end w:val="single" w:space="0" w:color="D3D3D3"/>
+            </w:tcBorders>
+          </w:tcPr>
+          <w:p>
+            <w:pPr>
+              <w:spacing w:before="0" w:after="60"/>
+              <w:keepNext/>
+              <w:jc w:val="center"/>
+            </w:pPr>
+            <w:r>
+              <w:rPr>
+                <w:rFonts w:ascii="Calibri" w:hAnsi="Calibri"/>
+                <w:sz w:val="20"/>
+              </w:rPr>
+              <w:t xml:space="default"/>
             </w:r>
           </w:p>
         </w:tc>
@@ -1325,31 +2536,79 @@
                 <w:rFonts w:ascii="Calibri" w:hAnsi="Calibri"/>
                 <w:sz w:val="20"/>
               </w:rPr>
-              <w:t xml:space="default">    Outros (especificado)</w:t>
-            </w:r>
-          </w:p>
-        </w:tc>
-        <w:tc>
-          <w:tcPr>
-            <w:tcBorders>
-              <w:top w:val="single" w:space="0" w:color="D3D3D3"/>
-              <w:bottom w:val="single" w:space="0" w:color="D3D3D3"/>
-              <w:start w:val="single" w:space="0" w:color="D3D3D3"/>
-              <w:end w:val="single" w:space="0" w:color="D3D3D3"/>
-            </w:tcBorders>
-          </w:tcPr>
-          <w:p>
-            <w:pPr>
-              <w:spacing w:before="0" w:after="60"/>
-              <w:keepNext/>
-              <w:jc w:val="center"/>
-            </w:pPr>
-            <w:r>
-              <w:rPr>
-                <w:rFonts w:ascii="Calibri" w:hAnsi="Calibri"/>
-                <w:sz w:val="20"/>
-              </w:rPr>
-              <w:t xml:space="default">4 / 59 (6.8%)</w:t>
+              <w:t xml:space="default">    Não remunerado</w:t>
+            </w:r>
+          </w:p>
+        </w:tc>
+        <w:tc>
+          <w:tcPr>
+            <w:tcBorders>
+              <w:top w:val="single" w:space="0" w:color="D3D3D3"/>
+              <w:bottom w:val="single" w:space="0" w:color="D3D3D3"/>
+              <w:start w:val="single" w:space="0" w:color="D3D3D3"/>
+              <w:end w:val="single" w:space="0" w:color="D3D3D3"/>
+            </w:tcBorders>
+          </w:tcPr>
+          <w:p>
+            <w:pPr>
+              <w:spacing w:before="0" w:after="60"/>
+              <w:keepNext/>
+              <w:jc w:val="center"/>
+            </w:pPr>
+            <w:r>
+              <w:rPr>
+                <w:rFonts w:ascii="Calibri" w:hAnsi="Calibri"/>
+                <w:sz w:val="20"/>
+              </w:rPr>
+              <w:t xml:space="default">8 (27%)</w:t>
+            </w:r>
+          </w:p>
+        </w:tc>
+        <w:tc>
+          <w:tcPr>
+            <w:tcBorders>
+              <w:top w:val="single" w:space="0" w:color="D3D3D3"/>
+              <w:bottom w:val="single" w:space="0" w:color="D3D3D3"/>
+              <w:start w:val="single" w:space="0" w:color="D3D3D3"/>
+              <w:end w:val="single" w:space="0" w:color="D3D3D3"/>
+            </w:tcBorders>
+          </w:tcPr>
+          <w:p>
+            <w:pPr>
+              <w:spacing w:before="0" w:after="60"/>
+              <w:keepNext/>
+              <w:jc w:val="center"/>
+            </w:pPr>
+            <w:r>
+              <w:rPr>
+                <w:rFonts w:ascii="Calibri" w:hAnsi="Calibri"/>
+                <w:sz w:val="20"/>
+              </w:rPr>
+              <w:t xml:space="default">10 (30%)</w:t>
+            </w:r>
+          </w:p>
+        </w:tc>
+        <w:tc>
+          <w:tcPr>
+            <w:tcBorders>
+              <w:top w:val="single" w:space="0" w:color="D3D3D3"/>
+              <w:bottom w:val="single" w:space="0" w:color="D3D3D3"/>
+              <w:start w:val="single" w:space="0" w:color="D3D3D3"/>
+              <w:end w:val="single" w:space="0" w:color="D3D3D3"/>
+            </w:tcBorders>
+          </w:tcPr>
+          <w:p>
+            <w:pPr>
+              <w:spacing w:before="0" w:after="60"/>
+              <w:keepNext/>
+              <w:jc w:val="center"/>
+            </w:pPr>
+            <w:r>
+              <w:rPr>
+                <w:rFonts w:ascii="Calibri" w:hAnsi="Calibri"/>
+                <w:sz w:val="20"/>
+              </w:rPr>
+              <w:t xml:space="default"/>
             </w:r>
           </w:p>
         </w:tc>
@@ -1377,32 +2636,81 @@
               <w:rPr>
                 <w:rFonts w:ascii="Calibri" w:hAnsi="Calibri"/>
                 <w:sz w:val="20"/>
-              </w:rPr>
-              <w:t xml:space="default">    Próprio pagando</w:t>
-            </w:r>
-          </w:p>
-        </w:tc>
-        <w:tc>
-          <w:tcPr>
-            <w:tcBorders>
-              <w:top w:val="single" w:space="0" w:color="D3D3D3"/>
-              <w:bottom w:val="single" w:space="0" w:color="D3D3D3"/>
-              <w:start w:val="single" w:space="0" w:color="D3D3D3"/>
-              <w:end w:val="single" w:space="0" w:color="D3D3D3"/>
-            </w:tcBorders>
-          </w:tcPr>
-          <w:p>
-            <w:pPr>
-              <w:spacing w:before="0" w:after="60"/>
-              <w:keepNext/>
-              <w:jc w:val="center"/>
-            </w:pPr>
-            <w:r>
-              <w:rPr>
-                <w:rFonts w:ascii="Calibri" w:hAnsi="Calibri"/>
-                <w:sz w:val="20"/>
-              </w:rPr>
-              <w:t xml:space="default">16 / 59 (27%)</w:t>
+                <w:b w:val="true"/>
+              </w:rPr>
+              <w:t xml:space="default">Age</w:t>
+            </w:r>
+          </w:p>
+        </w:tc>
+        <w:tc>
+          <w:tcPr>
+            <w:tcBorders>
+              <w:top w:val="single" w:space="0" w:color="D3D3D3"/>
+              <w:bottom w:val="single" w:space="0" w:color="D3D3D3"/>
+              <w:start w:val="single" w:space="0" w:color="D3D3D3"/>
+              <w:end w:val="single" w:space="0" w:color="D3D3D3"/>
+            </w:tcBorders>
+          </w:tcPr>
+          <w:p>
+            <w:pPr>
+              <w:spacing w:before="0" w:after="60"/>
+              <w:keepNext/>
+              <w:jc w:val="center"/>
+            </w:pPr>
+            <w:r>
+              <w:rPr>
+                <w:rFonts w:ascii="Calibri" w:hAnsi="Calibri"/>
+                <w:sz w:val="20"/>
+              </w:rPr>
+              <w:t xml:space="default">42.30 (15.02) (18.00-70.00)</w:t>
+            </w:r>
+          </w:p>
+        </w:tc>
+        <w:tc>
+          <w:tcPr>
+            <w:tcBorders>
+              <w:top w:val="single" w:space="0" w:color="D3D3D3"/>
+              <w:bottom w:val="single" w:space="0" w:color="D3D3D3"/>
+              <w:start w:val="single" w:space="0" w:color="D3D3D3"/>
+              <w:end w:val="single" w:space="0" w:color="D3D3D3"/>
+            </w:tcBorders>
+          </w:tcPr>
+          <w:p>
+            <w:pPr>
+              <w:spacing w:before="0" w:after="60"/>
+              <w:keepNext/>
+              <w:jc w:val="center"/>
+            </w:pPr>
+            <w:r>
+              <w:rPr>
+                <w:rFonts w:ascii="Calibri" w:hAnsi="Calibri"/>
+                <w:sz w:val="20"/>
+              </w:rPr>
+              <w:t xml:space="default">37.18 (13.58) (18.00-64.00)</w:t>
+            </w:r>
+          </w:p>
+        </w:tc>
+        <w:tc>
+          <w:tcPr>
+            <w:tcBorders>
+              <w:top w:val="single" w:space="0" w:color="D3D3D3"/>
+              <w:bottom w:val="single" w:space="0" w:color="D3D3D3"/>
+              <w:start w:val="single" w:space="0" w:color="D3D3D3"/>
+              <w:end w:val="single" w:space="0" w:color="D3D3D3"/>
+            </w:tcBorders>
+          </w:tcPr>
+          <w:p>
+            <w:pPr>
+              <w:spacing w:before="0" w:after="60"/>
+              <w:keepNext/>
+              <w:jc w:val="center"/>
+            </w:pPr>
+            <w:r>
+              <w:rPr>
+                <w:rFonts w:ascii="Calibri" w:hAnsi="Calibri"/>
+                <w:sz w:val="20"/>
+              </w:rPr>
+              <w:t xml:space="default">0.2</w:t>
             </w:r>
           </w:p>
         </w:tc>
@@ -1430,32 +2738,81 @@
               <w:rPr>
                 <w:rFonts w:ascii="Calibri" w:hAnsi="Calibri"/>
                 <w:sz w:val="20"/>
-              </w:rPr>
-              <w:t xml:space="default">    Próprio quitado</w:t>
-            </w:r>
-          </w:p>
-        </w:tc>
-        <w:tc>
-          <w:tcPr>
-            <w:tcBorders>
-              <w:top w:val="single" w:space="0" w:color="D3D3D3"/>
-              <w:bottom w:val="single" w:space="0" w:color="D3D3D3"/>
-              <w:start w:val="single" w:space="0" w:color="D3D3D3"/>
-              <w:end w:val="single" w:space="0" w:color="D3D3D3"/>
-            </w:tcBorders>
-          </w:tcPr>
-          <w:p>
-            <w:pPr>
-              <w:spacing w:before="0" w:after="60"/>
-              <w:keepNext/>
-              <w:jc w:val="center"/>
-            </w:pPr>
-            <w:r>
-              <w:rPr>
-                <w:rFonts w:ascii="Calibri" w:hAnsi="Calibri"/>
-                <w:sz w:val="20"/>
-              </w:rPr>
-              <w:t xml:space="default">10 / 59 (17%)</w:t>
+                <w:b w:val="true"/>
+              </w:rPr>
+              <w:t xml:space="default">Income</w:t>
+            </w:r>
+          </w:p>
+        </w:tc>
+        <w:tc>
+          <w:tcPr>
+            <w:tcBorders>
+              <w:top w:val="single" w:space="0" w:color="D3D3D3"/>
+              <w:bottom w:val="single" w:space="0" w:color="D3D3D3"/>
+              <w:start w:val="single" w:space="0" w:color="D3D3D3"/>
+              <w:end w:val="single" w:space="0" w:color="D3D3D3"/>
+            </w:tcBorders>
+          </w:tcPr>
+          <w:p>
+            <w:pPr>
+              <w:spacing w:before="0" w:after="60"/>
+              <w:keepNext/>
+              <w:jc w:val="center"/>
+            </w:pPr>
+            <w:r>
+              <w:rPr>
+                <w:rFonts w:ascii="Calibri" w:hAnsi="Calibri"/>
+                <w:sz w:val="20"/>
+              </w:rPr>
+              <w:t xml:space="default"/>
+            </w:r>
+          </w:p>
+        </w:tc>
+        <w:tc>
+          <w:tcPr>
+            <w:tcBorders>
+              <w:top w:val="single" w:space="0" w:color="D3D3D3"/>
+              <w:bottom w:val="single" w:space="0" w:color="D3D3D3"/>
+              <w:start w:val="single" w:space="0" w:color="D3D3D3"/>
+              <w:end w:val="single" w:space="0" w:color="D3D3D3"/>
+            </w:tcBorders>
+          </w:tcPr>
+          <w:p>
+            <w:pPr>
+              <w:spacing w:before="0" w:after="60"/>
+              <w:keepNext/>
+              <w:jc w:val="center"/>
+            </w:pPr>
+            <w:r>
+              <w:rPr>
+                <w:rFonts w:ascii="Calibri" w:hAnsi="Calibri"/>
+                <w:sz w:val="20"/>
+              </w:rPr>
+              <w:t xml:space="default"/>
+            </w:r>
+          </w:p>
+        </w:tc>
+        <w:tc>
+          <w:tcPr>
+            <w:tcBorders>
+              <w:top w:val="single" w:space="0" w:color="D3D3D3"/>
+              <w:bottom w:val="single" w:space="0" w:color="D3D3D3"/>
+              <w:start w:val="single" w:space="0" w:color="D3D3D3"/>
+              <w:end w:val="single" w:space="0" w:color="D3D3D3"/>
+            </w:tcBorders>
+          </w:tcPr>
+          <w:p>
+            <w:pPr>
+              <w:spacing w:before="0" w:after="60"/>
+              <w:keepNext/>
+              <w:jc w:val="center"/>
+            </w:pPr>
+            <w:r>
+              <w:rPr>
+                <w:rFonts w:ascii="Calibri" w:hAnsi="Calibri"/>
+                <w:sz w:val="20"/>
+              </w:rPr>
+              <w:t xml:space="default">0.6</w:t>
             </w:r>
           </w:p>
         </w:tc>
@@ -1483,9 +2840,56 @@
               <w:rPr>
                 <w:rFonts w:ascii="Calibri" w:hAnsi="Calibri"/>
                 <w:sz w:val="20"/>
-                <w:b w:val="true"/>
-              </w:rPr>
-              <w:t xml:space="default">Situação Ocupacional</w:t>
+              </w:rPr>
+              <w:t xml:space="default">    Nenhuma renda</w:t>
+            </w:r>
+          </w:p>
+        </w:tc>
+        <w:tc>
+          <w:tcPr>
+            <w:tcBorders>
+              <w:top w:val="single" w:space="0" w:color="D3D3D3"/>
+              <w:bottom w:val="single" w:space="0" w:color="D3D3D3"/>
+              <w:start w:val="single" w:space="0" w:color="D3D3D3"/>
+              <w:end w:val="single" w:space="0" w:color="D3D3D3"/>
+            </w:tcBorders>
+          </w:tcPr>
+          <w:p>
+            <w:pPr>
+              <w:spacing w:before="0" w:after="60"/>
+              <w:keepNext/>
+              <w:jc w:val="center"/>
+            </w:pPr>
+            <w:r>
+              <w:rPr>
+                <w:rFonts w:ascii="Calibri" w:hAnsi="Calibri"/>
+                <w:sz w:val="20"/>
+              </w:rPr>
+              <w:t xml:space="default">11 (37%)</w:t>
+            </w:r>
+          </w:p>
+        </w:tc>
+        <w:tc>
+          <w:tcPr>
+            <w:tcBorders>
+              <w:top w:val="single" w:space="0" w:color="D3D3D3"/>
+              <w:bottom w:val="single" w:space="0" w:color="D3D3D3"/>
+              <w:start w:val="single" w:space="0" w:color="D3D3D3"/>
+              <w:end w:val="single" w:space="0" w:color="D3D3D3"/>
+            </w:tcBorders>
+          </w:tcPr>
+          <w:p>
+            <w:pPr>
+              <w:spacing w:before="0" w:after="60"/>
+              <w:keepNext/>
+              <w:jc w:val="center"/>
+            </w:pPr>
+            <w:r>
+              <w:rPr>
+                <w:rFonts w:ascii="Calibri" w:hAnsi="Calibri"/>
+                <w:sz w:val="20"/>
+              </w:rPr>
+              <w:t xml:space="default">12 (36%)</w:t>
             </w:r>
           </w:p>
         </w:tc>
@@ -1538,31 +2942,79 @@
                 <w:rFonts w:ascii="Calibri" w:hAnsi="Calibri"/>
                 <w:sz w:val="20"/>
               </w:rPr>
-              <w:t xml:space="default">    Aposentada</w:t>
-            </w:r>
-          </w:p>
-        </w:tc>
-        <w:tc>
-          <w:tcPr>
-            <w:tcBorders>
-              <w:top w:val="single" w:space="0" w:color="D3D3D3"/>
-              <w:bottom w:val="single" w:space="0" w:color="D3D3D3"/>
-              <w:start w:val="single" w:space="0" w:color="D3D3D3"/>
-              <w:end w:val="single" w:space="0" w:color="D3D3D3"/>
-            </w:tcBorders>
-          </w:tcPr>
-          <w:p>
-            <w:pPr>
-              <w:spacing w:before="0" w:after="60"/>
-              <w:keepNext/>
-              <w:jc w:val="center"/>
-            </w:pPr>
-            <w:r>
-              <w:rPr>
-                <w:rFonts w:ascii="Calibri" w:hAnsi="Calibri"/>
-                <w:sz w:val="20"/>
-              </w:rPr>
-              <w:t xml:space="default">7 / 63 (11%)</w:t>
+              <w:t xml:space="default">    Até 1 salário mínimo</w:t>
+            </w:r>
+          </w:p>
+        </w:tc>
+        <w:tc>
+          <w:tcPr>
+            <w:tcBorders>
+              <w:top w:val="single" w:space="0" w:color="D3D3D3"/>
+              <w:bottom w:val="single" w:space="0" w:color="D3D3D3"/>
+              <w:start w:val="single" w:space="0" w:color="D3D3D3"/>
+              <w:end w:val="single" w:space="0" w:color="D3D3D3"/>
+            </w:tcBorders>
+          </w:tcPr>
+          <w:p>
+            <w:pPr>
+              <w:spacing w:before="0" w:after="60"/>
+              <w:keepNext/>
+              <w:jc w:val="center"/>
+            </w:pPr>
+            <w:r>
+              <w:rPr>
+                <w:rFonts w:ascii="Calibri" w:hAnsi="Calibri"/>
+                <w:sz w:val="20"/>
+              </w:rPr>
+              <w:t xml:space="default">12 (40%)</w:t>
+            </w:r>
+          </w:p>
+        </w:tc>
+        <w:tc>
+          <w:tcPr>
+            <w:tcBorders>
+              <w:top w:val="single" w:space="0" w:color="D3D3D3"/>
+              <w:bottom w:val="single" w:space="0" w:color="D3D3D3"/>
+              <w:start w:val="single" w:space="0" w:color="D3D3D3"/>
+              <w:end w:val="single" w:space="0" w:color="D3D3D3"/>
+            </w:tcBorders>
+          </w:tcPr>
+          <w:p>
+            <w:pPr>
+              <w:spacing w:before="0" w:after="60"/>
+              <w:keepNext/>
+              <w:jc w:val="center"/>
+            </w:pPr>
+            <w:r>
+              <w:rPr>
+                <w:rFonts w:ascii="Calibri" w:hAnsi="Calibri"/>
+                <w:sz w:val="20"/>
+              </w:rPr>
+              <w:t xml:space="default">10 (30%)</w:t>
+            </w:r>
+          </w:p>
+        </w:tc>
+        <w:tc>
+          <w:tcPr>
+            <w:tcBorders>
+              <w:top w:val="single" w:space="0" w:color="D3D3D3"/>
+              <w:bottom w:val="single" w:space="0" w:color="D3D3D3"/>
+              <w:start w:val="single" w:space="0" w:color="D3D3D3"/>
+              <w:end w:val="single" w:space="0" w:color="D3D3D3"/>
+            </w:tcBorders>
+          </w:tcPr>
+          <w:p>
+            <w:pPr>
+              <w:spacing w:before="0" w:after="60"/>
+              <w:keepNext/>
+              <w:jc w:val="center"/>
+            </w:pPr>
+            <w:r>
+              <w:rPr>
+                <w:rFonts w:ascii="Calibri" w:hAnsi="Calibri"/>
+                <w:sz w:val="20"/>
+              </w:rPr>
+              <w:t xml:space="default"/>
             </w:r>
           </w:p>
         </w:tc>
@@ -1591,31 +3043,79 @@
                 <w:rFonts w:ascii="Calibri" w:hAnsi="Calibri"/>
                 <w:sz w:val="20"/>
               </w:rPr>
-              <w:t xml:space="default">    Autônoma</w:t>
-            </w:r>
-          </w:p>
-        </w:tc>
-        <w:tc>
-          <w:tcPr>
-            <w:tcBorders>
-              <w:top w:val="single" w:space="0" w:color="D3D3D3"/>
-              <w:bottom w:val="single" w:space="0" w:color="D3D3D3"/>
-              <w:start w:val="single" w:space="0" w:color="D3D3D3"/>
-              <w:end w:val="single" w:space="0" w:color="D3D3D3"/>
-            </w:tcBorders>
-          </w:tcPr>
-          <w:p>
-            <w:pPr>
-              <w:spacing w:before="0" w:after="60"/>
-              <w:keepNext/>
-              <w:jc w:val="center"/>
-            </w:pPr>
-            <w:r>
-              <w:rPr>
-                <w:rFonts w:ascii="Calibri" w:hAnsi="Calibri"/>
-                <w:sz w:val="20"/>
-              </w:rPr>
-              <w:t xml:space="default">12 / 63 (19%)</w:t>
+              <w:t xml:space="default">    2 salários mínimos ou mais</w:t>
+            </w:r>
+          </w:p>
+        </w:tc>
+        <w:tc>
+          <w:tcPr>
+            <w:tcBorders>
+              <w:top w:val="single" w:space="0" w:color="D3D3D3"/>
+              <w:bottom w:val="single" w:space="0" w:color="D3D3D3"/>
+              <w:start w:val="single" w:space="0" w:color="D3D3D3"/>
+              <w:end w:val="single" w:space="0" w:color="D3D3D3"/>
+            </w:tcBorders>
+          </w:tcPr>
+          <w:p>
+            <w:pPr>
+              <w:spacing w:before="0" w:after="60"/>
+              <w:keepNext/>
+              <w:jc w:val="center"/>
+            </w:pPr>
+            <w:r>
+              <w:rPr>
+                <w:rFonts w:ascii="Calibri" w:hAnsi="Calibri"/>
+                <w:sz w:val="20"/>
+              </w:rPr>
+              <w:t xml:space="default">7 (23%)</w:t>
+            </w:r>
+          </w:p>
+        </w:tc>
+        <w:tc>
+          <w:tcPr>
+            <w:tcBorders>
+              <w:top w:val="single" w:space="0" w:color="D3D3D3"/>
+              <w:bottom w:val="single" w:space="0" w:color="D3D3D3"/>
+              <w:start w:val="single" w:space="0" w:color="D3D3D3"/>
+              <w:end w:val="single" w:space="0" w:color="D3D3D3"/>
+            </w:tcBorders>
+          </w:tcPr>
+          <w:p>
+            <w:pPr>
+              <w:spacing w:before="0" w:after="60"/>
+              <w:keepNext/>
+              <w:jc w:val="center"/>
+            </w:pPr>
+            <w:r>
+              <w:rPr>
+                <w:rFonts w:ascii="Calibri" w:hAnsi="Calibri"/>
+                <w:sz w:val="20"/>
+              </w:rPr>
+              <w:t xml:space="default">11 (33%)</w:t>
+            </w:r>
+          </w:p>
+        </w:tc>
+        <w:tc>
+          <w:tcPr>
+            <w:tcBorders>
+              <w:top w:val="single" w:space="0" w:color="D3D3D3"/>
+              <w:bottom w:val="single" w:space="0" w:color="D3D3D3"/>
+              <w:start w:val="single" w:space="0" w:color="D3D3D3"/>
+              <w:end w:val="single" w:space="0" w:color="D3D3D3"/>
+            </w:tcBorders>
+          </w:tcPr>
+          <w:p>
+            <w:pPr>
+              <w:spacing w:before="0" w:after="60"/>
+              <w:keepNext/>
+              <w:jc w:val="center"/>
+            </w:pPr>
+            <w:r>
+              <w:rPr>
+                <w:rFonts w:ascii="Calibri" w:hAnsi="Calibri"/>
+                <w:sz w:val="20"/>
+              </w:rPr>
+              <w:t xml:space="default"/>
             </w:r>
           </w:p>
         </w:tc>
@@ -1643,32 +3143,81 @@
               <w:rPr>
                 <w:rFonts w:ascii="Calibri" w:hAnsi="Calibri"/>
                 <w:sz w:val="20"/>
-              </w:rPr>
-              <w:t xml:space="default">    Desempregada</w:t>
-            </w:r>
-          </w:p>
-        </w:tc>
-        <w:tc>
-          <w:tcPr>
-            <w:tcBorders>
-              <w:top w:val="single" w:space="0" w:color="D3D3D3"/>
-              <w:bottom w:val="single" w:space="0" w:color="D3D3D3"/>
-              <w:start w:val="single" w:space="0" w:color="D3D3D3"/>
-              <w:end w:val="single" w:space="0" w:color="D3D3D3"/>
-            </w:tcBorders>
-          </w:tcPr>
-          <w:p>
-            <w:pPr>
-              <w:spacing w:before="0" w:after="60"/>
-              <w:keepNext/>
-              <w:jc w:val="center"/>
-            </w:pPr>
-            <w:r>
-              <w:rPr>
-                <w:rFonts w:ascii="Calibri" w:hAnsi="Calibri"/>
-                <w:sz w:val="20"/>
-              </w:rPr>
-              <w:t xml:space="default">7 / 63 (11%)</w:t>
+                <w:b w:val="true"/>
+              </w:rPr>
+              <w:t xml:space="default">Social Support (company)</w:t>
+            </w:r>
+          </w:p>
+        </w:tc>
+        <w:tc>
+          <w:tcPr>
+            <w:tcBorders>
+              <w:top w:val="single" w:space="0" w:color="D3D3D3"/>
+              <w:bottom w:val="single" w:space="0" w:color="D3D3D3"/>
+              <w:start w:val="single" w:space="0" w:color="D3D3D3"/>
+              <w:end w:val="single" w:space="0" w:color="D3D3D3"/>
+            </w:tcBorders>
+          </w:tcPr>
+          <w:p>
+            <w:pPr>
+              <w:spacing w:before="0" w:after="60"/>
+              <w:keepNext/>
+              <w:jc w:val="center"/>
+            </w:pPr>
+            <w:r>
+              <w:rPr>
+                <w:rFonts w:ascii="Calibri" w:hAnsi="Calibri"/>
+                <w:sz w:val="20"/>
+              </w:rPr>
+              <w:t xml:space="default"/>
+            </w:r>
+          </w:p>
+        </w:tc>
+        <w:tc>
+          <w:tcPr>
+            <w:tcBorders>
+              <w:top w:val="single" w:space="0" w:color="D3D3D3"/>
+              <w:bottom w:val="single" w:space="0" w:color="D3D3D3"/>
+              <w:start w:val="single" w:space="0" w:color="D3D3D3"/>
+              <w:end w:val="single" w:space="0" w:color="D3D3D3"/>
+            </w:tcBorders>
+          </w:tcPr>
+          <w:p>
+            <w:pPr>
+              <w:spacing w:before="0" w:after="60"/>
+              <w:keepNext/>
+              <w:jc w:val="center"/>
+            </w:pPr>
+            <w:r>
+              <w:rPr>
+                <w:rFonts w:ascii="Calibri" w:hAnsi="Calibri"/>
+                <w:sz w:val="20"/>
+              </w:rPr>
+              <w:t xml:space="default"/>
+            </w:r>
+          </w:p>
+        </w:tc>
+        <w:tc>
+          <w:tcPr>
+            <w:tcBorders>
+              <w:top w:val="single" w:space="0" w:color="D3D3D3"/>
+              <w:bottom w:val="single" w:space="0" w:color="D3D3D3"/>
+              <w:start w:val="single" w:space="0" w:color="D3D3D3"/>
+              <w:end w:val="single" w:space="0" w:color="D3D3D3"/>
+            </w:tcBorders>
+          </w:tcPr>
+          <w:p>
+            <w:pPr>
+              <w:spacing w:before="0" w:after="60"/>
+              <w:keepNext/>
+              <w:jc w:val="center"/>
+            </w:pPr>
+            <w:r>
+              <w:rPr>
+                <w:rFonts w:ascii="Calibri" w:hAnsi="Calibri"/>
+                <w:sz w:val="20"/>
+              </w:rPr>
+              <w:t xml:space="default">0.3</w:t>
             </w:r>
           </w:p>
         </w:tc>
@@ -1697,31 +3246,79 @@
                 <w:rFonts w:ascii="Calibri" w:hAnsi="Calibri"/>
                 <w:sz w:val="20"/>
               </w:rPr>
-              <w:t xml:space="default">    Dona de casa</w:t>
-            </w:r>
-          </w:p>
-        </w:tc>
-        <w:tc>
-          <w:tcPr>
-            <w:tcBorders>
-              <w:top w:val="single" w:space="0" w:color="D3D3D3"/>
-              <w:bottom w:val="single" w:space="0" w:color="D3D3D3"/>
-              <w:start w:val="single" w:space="0" w:color="D3D3D3"/>
-              <w:end w:val="single" w:space="0" w:color="D3D3D3"/>
-            </w:tcBorders>
-          </w:tcPr>
-          <w:p>
-            <w:pPr>
-              <w:spacing w:before="0" w:after="60"/>
-              <w:keepNext/>
-              <w:jc w:val="center"/>
-            </w:pPr>
-            <w:r>
-              <w:rPr>
-                <w:rFonts w:ascii="Calibri" w:hAnsi="Calibri"/>
-                <w:sz w:val="20"/>
-              </w:rPr>
-              <w:t xml:space="default">7 / 63 (11%)</w:t>
+              <w:t xml:space="default">    Não</w:t>
+            </w:r>
+          </w:p>
+        </w:tc>
+        <w:tc>
+          <w:tcPr>
+            <w:tcBorders>
+              <w:top w:val="single" w:space="0" w:color="D3D3D3"/>
+              <w:bottom w:val="single" w:space="0" w:color="D3D3D3"/>
+              <w:start w:val="single" w:space="0" w:color="D3D3D3"/>
+              <w:end w:val="single" w:space="0" w:color="D3D3D3"/>
+            </w:tcBorders>
+          </w:tcPr>
+          <w:p>
+            <w:pPr>
+              <w:spacing w:before="0" w:after="60"/>
+              <w:keepNext/>
+              <w:jc w:val="center"/>
+            </w:pPr>
+            <w:r>
+              <w:rPr>
+                <w:rFonts w:ascii="Calibri" w:hAnsi="Calibri"/>
+                <w:sz w:val="20"/>
+              </w:rPr>
+              <w:t xml:space="default">11 (37%)</w:t>
+            </w:r>
+          </w:p>
+        </w:tc>
+        <w:tc>
+          <w:tcPr>
+            <w:tcBorders>
+              <w:top w:val="single" w:space="0" w:color="D3D3D3"/>
+              <w:bottom w:val="single" w:space="0" w:color="D3D3D3"/>
+              <w:start w:val="single" w:space="0" w:color="D3D3D3"/>
+              <w:end w:val="single" w:space="0" w:color="D3D3D3"/>
+            </w:tcBorders>
+          </w:tcPr>
+          <w:p>
+            <w:pPr>
+              <w:spacing w:before="0" w:after="60"/>
+              <w:keepNext/>
+              <w:jc w:val="center"/>
+            </w:pPr>
+            <w:r>
+              <w:rPr>
+                <w:rFonts w:ascii="Calibri" w:hAnsi="Calibri"/>
+                <w:sz w:val="20"/>
+              </w:rPr>
+              <w:t xml:space="default">8 (24%)</w:t>
+            </w:r>
+          </w:p>
+        </w:tc>
+        <w:tc>
+          <w:tcPr>
+            <w:tcBorders>
+              <w:top w:val="single" w:space="0" w:color="D3D3D3"/>
+              <w:bottom w:val="single" w:space="0" w:color="D3D3D3"/>
+              <w:start w:val="single" w:space="0" w:color="D3D3D3"/>
+              <w:end w:val="single" w:space="0" w:color="D3D3D3"/>
+            </w:tcBorders>
+          </w:tcPr>
+          <w:p>
+            <w:pPr>
+              <w:spacing w:before="0" w:after="60"/>
+              <w:keepNext/>
+              <w:jc w:val="center"/>
+            </w:pPr>
+            <w:r>
+              <w:rPr>
+                <w:rFonts w:ascii="Calibri" w:hAnsi="Calibri"/>
+                <w:sz w:val="20"/>
+              </w:rPr>
+              <w:t xml:space="default"/>
             </w:r>
           </w:p>
         </w:tc>
@@ -1750,31 +3347,79 @@
                 <w:rFonts w:ascii="Calibri" w:hAnsi="Calibri"/>
                 <w:sz w:val="20"/>
               </w:rPr>
-              <w:t xml:space="default">    Empregada</w:t>
-            </w:r>
-          </w:p>
-        </w:tc>
-        <w:tc>
-          <w:tcPr>
-            <w:tcBorders>
-              <w:top w:val="single" w:space="0" w:color="D3D3D3"/>
-              <w:bottom w:val="single" w:space="0" w:color="D3D3D3"/>
-              <w:start w:val="single" w:space="0" w:color="D3D3D3"/>
-              <w:end w:val="single" w:space="0" w:color="D3D3D3"/>
-            </w:tcBorders>
-          </w:tcPr>
-          <w:p>
-            <w:pPr>
-              <w:spacing w:before="0" w:after="60"/>
-              <w:keepNext/>
-              <w:jc w:val="center"/>
-            </w:pPr>
-            <w:r>
-              <w:rPr>
-                <w:rFonts w:ascii="Calibri" w:hAnsi="Calibri"/>
-                <w:sz w:val="20"/>
-              </w:rPr>
-              <w:t xml:space="default">26 / 63 (41%)</w:t>
+              <w:t xml:space="default">    Sim</w:t>
+            </w:r>
+          </w:p>
+        </w:tc>
+        <w:tc>
+          <w:tcPr>
+            <w:tcBorders>
+              <w:top w:val="single" w:space="0" w:color="D3D3D3"/>
+              <w:bottom w:val="single" w:space="0" w:color="D3D3D3"/>
+              <w:start w:val="single" w:space="0" w:color="D3D3D3"/>
+              <w:end w:val="single" w:space="0" w:color="D3D3D3"/>
+            </w:tcBorders>
+          </w:tcPr>
+          <w:p>
+            <w:pPr>
+              <w:spacing w:before="0" w:after="60"/>
+              <w:keepNext/>
+              <w:jc w:val="center"/>
+            </w:pPr>
+            <w:r>
+              <w:rPr>
+                <w:rFonts w:ascii="Calibri" w:hAnsi="Calibri"/>
+                <w:sz w:val="20"/>
+              </w:rPr>
+              <w:t xml:space="default">19 (63%)</w:t>
+            </w:r>
+          </w:p>
+        </w:tc>
+        <w:tc>
+          <w:tcPr>
+            <w:tcBorders>
+              <w:top w:val="single" w:space="0" w:color="D3D3D3"/>
+              <w:bottom w:val="single" w:space="0" w:color="D3D3D3"/>
+              <w:start w:val="single" w:space="0" w:color="D3D3D3"/>
+              <w:end w:val="single" w:space="0" w:color="D3D3D3"/>
+            </w:tcBorders>
+          </w:tcPr>
+          <w:p>
+            <w:pPr>
+              <w:spacing w:before="0" w:after="60"/>
+              <w:keepNext/>
+              <w:jc w:val="center"/>
+            </w:pPr>
+            <w:r>
+              <w:rPr>
+                <w:rFonts w:ascii="Calibri" w:hAnsi="Calibri"/>
+                <w:sz w:val="20"/>
+              </w:rPr>
+              <w:t xml:space="default">25 (76%)</w:t>
+            </w:r>
+          </w:p>
+        </w:tc>
+        <w:tc>
+          <w:tcPr>
+            <w:tcBorders>
+              <w:top w:val="single" w:space="0" w:color="D3D3D3"/>
+              <w:bottom w:val="single" w:space="0" w:color="D3D3D3"/>
+              <w:start w:val="single" w:space="0" w:color="D3D3D3"/>
+              <w:end w:val="single" w:space="0" w:color="D3D3D3"/>
+            </w:tcBorders>
+          </w:tcPr>
+          <w:p>
+            <w:pPr>
+              <w:spacing w:before="0" w:after="60"/>
+              <w:keepNext/>
+              <w:jc w:val="center"/>
+            </w:pPr>
+            <w:r>
+              <w:rPr>
+                <w:rFonts w:ascii="Calibri" w:hAnsi="Calibri"/>
+                <w:sz w:val="20"/>
+              </w:rPr>
+              <w:t xml:space="default"/>
             </w:r>
           </w:p>
         </w:tc>
@@ -1802,32 +3447,81 @@
               <w:rPr>
                 <w:rFonts w:ascii="Calibri" w:hAnsi="Calibri"/>
                 <w:sz w:val="20"/>
-              </w:rPr>
-              <w:t xml:space="default">    Estudante</w:t>
-            </w:r>
-          </w:p>
-        </w:tc>
-        <w:tc>
-          <w:tcPr>
-            <w:tcBorders>
-              <w:top w:val="single" w:space="0" w:color="D3D3D3"/>
-              <w:bottom w:val="single" w:space="0" w:color="D3D3D3"/>
-              <w:start w:val="single" w:space="0" w:color="D3D3D3"/>
-              <w:end w:val="single" w:space="0" w:color="D3D3D3"/>
-            </w:tcBorders>
-          </w:tcPr>
-          <w:p>
-            <w:pPr>
-              <w:spacing w:before="0" w:after="60"/>
-              <w:keepNext/>
-              <w:jc w:val="center"/>
-            </w:pPr>
-            <w:r>
-              <w:rPr>
-                <w:rFonts w:ascii="Calibri" w:hAnsi="Calibri"/>
-                <w:sz w:val="20"/>
-              </w:rPr>
-              <w:t xml:space="default">1 / 63 (1.6%)</w:t>
+                <w:b w:val="true"/>
+              </w:rPr>
+              <w:t xml:space="default">Social Support (emotional support)</w:t>
+            </w:r>
+          </w:p>
+        </w:tc>
+        <w:tc>
+          <w:tcPr>
+            <w:tcBorders>
+              <w:top w:val="single" w:space="0" w:color="D3D3D3"/>
+              <w:bottom w:val="single" w:space="0" w:color="D3D3D3"/>
+              <w:start w:val="single" w:space="0" w:color="D3D3D3"/>
+              <w:end w:val="single" w:space="0" w:color="D3D3D3"/>
+            </w:tcBorders>
+          </w:tcPr>
+          <w:p>
+            <w:pPr>
+              <w:spacing w:before="0" w:after="60"/>
+              <w:keepNext/>
+              <w:jc w:val="center"/>
+            </w:pPr>
+            <w:r>
+              <w:rPr>
+                <w:rFonts w:ascii="Calibri" w:hAnsi="Calibri"/>
+                <w:sz w:val="20"/>
+              </w:rPr>
+              <w:t xml:space="default"/>
+            </w:r>
+          </w:p>
+        </w:tc>
+        <w:tc>
+          <w:tcPr>
+            <w:tcBorders>
+              <w:top w:val="single" w:space="0" w:color="D3D3D3"/>
+              <w:bottom w:val="single" w:space="0" w:color="D3D3D3"/>
+              <w:start w:val="single" w:space="0" w:color="D3D3D3"/>
+              <w:end w:val="single" w:space="0" w:color="D3D3D3"/>
+            </w:tcBorders>
+          </w:tcPr>
+          <w:p>
+            <w:pPr>
+              <w:spacing w:before="0" w:after="60"/>
+              <w:keepNext/>
+              <w:jc w:val="center"/>
+            </w:pPr>
+            <w:r>
+              <w:rPr>
+                <w:rFonts w:ascii="Calibri" w:hAnsi="Calibri"/>
+                <w:sz w:val="20"/>
+              </w:rPr>
+              <w:t xml:space="default"/>
+            </w:r>
+          </w:p>
+        </w:tc>
+        <w:tc>
+          <w:tcPr>
+            <w:tcBorders>
+              <w:top w:val="single" w:space="0" w:color="D3D3D3"/>
+              <w:bottom w:val="single" w:space="0" w:color="D3D3D3"/>
+              <w:start w:val="single" w:space="0" w:color="D3D3D3"/>
+              <w:end w:val="single" w:space="0" w:color="D3D3D3"/>
+            </w:tcBorders>
+          </w:tcPr>
+          <w:p>
+            <w:pPr>
+              <w:spacing w:before="0" w:after="60"/>
+              <w:keepNext/>
+              <w:jc w:val="center"/>
+            </w:pPr>
+            <w:r>
+              <w:rPr>
+                <w:rFonts w:ascii="Calibri" w:hAnsi="Calibri"/>
+                <w:sz w:val="20"/>
+              </w:rPr>
+              <w:t xml:space="default">0.4</w:t>
             </w:r>
           </w:p>
         </w:tc>
@@ -1856,31 +3550,79 @@
                 <w:rFonts w:ascii="Calibri" w:hAnsi="Calibri"/>
                 <w:sz w:val="20"/>
               </w:rPr>
-              <w:t xml:space="default">    Outro (especificado)</w:t>
-            </w:r>
-          </w:p>
-        </w:tc>
-        <w:tc>
-          <w:tcPr>
-            <w:tcBorders>
-              <w:top w:val="single" w:space="0" w:color="D3D3D3"/>
-              <w:bottom w:val="single" w:space="0" w:color="D3D3D3"/>
-              <w:start w:val="single" w:space="0" w:color="D3D3D3"/>
-              <w:end w:val="single" w:space="0" w:color="D3D3D3"/>
-            </w:tcBorders>
-          </w:tcPr>
-          <w:p>
-            <w:pPr>
-              <w:spacing w:before="0" w:after="60"/>
-              <w:keepNext/>
-              <w:jc w:val="center"/>
-            </w:pPr>
-            <w:r>
-              <w:rPr>
-                <w:rFonts w:ascii="Calibri" w:hAnsi="Calibri"/>
-                <w:sz w:val="20"/>
-              </w:rPr>
-              <w:t xml:space="default">3 / 63 (4.8%)</w:t>
+              <w:t xml:space="default">    Não</w:t>
+            </w:r>
+          </w:p>
+        </w:tc>
+        <w:tc>
+          <w:tcPr>
+            <w:tcBorders>
+              <w:top w:val="single" w:space="0" w:color="D3D3D3"/>
+              <w:bottom w:val="single" w:space="0" w:color="D3D3D3"/>
+              <w:start w:val="single" w:space="0" w:color="D3D3D3"/>
+              <w:end w:val="single" w:space="0" w:color="D3D3D3"/>
+            </w:tcBorders>
+          </w:tcPr>
+          <w:p>
+            <w:pPr>
+              <w:spacing w:before="0" w:after="60"/>
+              <w:keepNext/>
+              <w:jc w:val="center"/>
+            </w:pPr>
+            <w:r>
+              <w:rPr>
+                <w:rFonts w:ascii="Calibri" w:hAnsi="Calibri"/>
+                <w:sz w:val="20"/>
+              </w:rPr>
+              <w:t xml:space="default">7 (23%)</w:t>
+            </w:r>
+          </w:p>
+        </w:tc>
+        <w:tc>
+          <w:tcPr>
+            <w:tcBorders>
+              <w:top w:val="single" w:space="0" w:color="D3D3D3"/>
+              <w:bottom w:val="single" w:space="0" w:color="D3D3D3"/>
+              <w:start w:val="single" w:space="0" w:color="D3D3D3"/>
+              <w:end w:val="single" w:space="0" w:color="D3D3D3"/>
+            </w:tcBorders>
+          </w:tcPr>
+          <w:p>
+            <w:pPr>
+              <w:spacing w:before="0" w:after="60"/>
+              <w:keepNext/>
+              <w:jc w:val="center"/>
+            </w:pPr>
+            <w:r>
+              <w:rPr>
+                <w:rFonts w:ascii="Calibri" w:hAnsi="Calibri"/>
+                <w:sz w:val="20"/>
+              </w:rPr>
+              <w:t xml:space="default">5 (15%)</w:t>
+            </w:r>
+          </w:p>
+        </w:tc>
+        <w:tc>
+          <w:tcPr>
+            <w:tcBorders>
+              <w:top w:val="single" w:space="0" w:color="D3D3D3"/>
+              <w:bottom w:val="single" w:space="0" w:color="D3D3D3"/>
+              <w:start w:val="single" w:space="0" w:color="D3D3D3"/>
+              <w:end w:val="single" w:space="0" w:color="D3D3D3"/>
+            </w:tcBorders>
+          </w:tcPr>
+          <w:p>
+            <w:pPr>
+              <w:spacing w:before="0" w:after="60"/>
+              <w:keepNext/>
+              <w:jc w:val="center"/>
+            </w:pPr>
+            <w:r>
+              <w:rPr>
+                <w:rFonts w:ascii="Calibri" w:hAnsi="Calibri"/>
+                <w:sz w:val="20"/>
+              </w:rPr>
+              <w:t xml:space="default"/>
             </w:r>
           </w:p>
         </w:tc>
@@ -1908,9 +3650,56 @@
               <w:rPr>
                 <w:rFonts w:ascii="Calibri" w:hAnsi="Calibri"/>
                 <w:sz w:val="20"/>
-                <w:b w:val="true"/>
-              </w:rPr>
-              <w:t xml:space="default">Renda</w:t>
+              </w:rPr>
+              <w:t xml:space="default">    Sim</w:t>
+            </w:r>
+          </w:p>
+        </w:tc>
+        <w:tc>
+          <w:tcPr>
+            <w:tcBorders>
+              <w:top w:val="single" w:space="0" w:color="D3D3D3"/>
+              <w:bottom w:val="single" w:space="0" w:color="D3D3D3"/>
+              <w:start w:val="single" w:space="0" w:color="D3D3D3"/>
+              <w:end w:val="single" w:space="0" w:color="D3D3D3"/>
+            </w:tcBorders>
+          </w:tcPr>
+          <w:p>
+            <w:pPr>
+              <w:spacing w:before="0" w:after="60"/>
+              <w:keepNext/>
+              <w:jc w:val="center"/>
+            </w:pPr>
+            <w:r>
+              <w:rPr>
+                <w:rFonts w:ascii="Calibri" w:hAnsi="Calibri"/>
+                <w:sz w:val="20"/>
+              </w:rPr>
+              <w:t xml:space="default">23 (77%)</w:t>
+            </w:r>
+          </w:p>
+        </w:tc>
+        <w:tc>
+          <w:tcPr>
+            <w:tcBorders>
+              <w:top w:val="single" w:space="0" w:color="D3D3D3"/>
+              <w:bottom w:val="single" w:space="0" w:color="D3D3D3"/>
+              <w:start w:val="single" w:space="0" w:color="D3D3D3"/>
+              <w:end w:val="single" w:space="0" w:color="D3D3D3"/>
+            </w:tcBorders>
+          </w:tcPr>
+          <w:p>
+            <w:pPr>
+              <w:spacing w:before="0" w:after="60"/>
+              <w:keepNext/>
+              <w:jc w:val="center"/>
+            </w:pPr>
+            <w:r>
+              <w:rPr>
+                <w:rFonts w:ascii="Calibri" w:hAnsi="Calibri"/>
+                <w:sz w:val="20"/>
+              </w:rPr>
+              <w:t xml:space="default">28 (85%)</w:t>
             </w:r>
           </w:p>
         </w:tc>
@@ -1962,32 +3751,81 @@
               <w:rPr>
                 <w:rFonts w:ascii="Calibri" w:hAnsi="Calibri"/>
                 <w:sz w:val="20"/>
-              </w:rPr>
-              <w:t xml:space="default">    Nenhuma renda (R$ 0)</w:t>
-            </w:r>
-          </w:p>
-        </w:tc>
-        <w:tc>
-          <w:tcPr>
-            <w:tcBorders>
-              <w:top w:val="single" w:space="0" w:color="D3D3D3"/>
-              <w:bottom w:val="single" w:space="0" w:color="D3D3D3"/>
-              <w:start w:val="single" w:space="0" w:color="D3D3D3"/>
-              <w:end w:val="single" w:space="0" w:color="D3D3D3"/>
-            </w:tcBorders>
-          </w:tcPr>
-          <w:p>
-            <w:pPr>
-              <w:spacing w:before="0" w:after="60"/>
-              <w:keepNext/>
-              <w:jc w:val="center"/>
-            </w:pPr>
-            <w:r>
-              <w:rPr>
-                <w:rFonts w:ascii="Calibri" w:hAnsi="Calibri"/>
-                <w:sz w:val="20"/>
-              </w:rPr>
-              <w:t xml:space="default">23 / 63 (37%)</w:t>
+                <w:b w:val="true"/>
+              </w:rPr>
+              <w:t xml:space="default">Alcohol Use</w:t>
+            </w:r>
+          </w:p>
+        </w:tc>
+        <w:tc>
+          <w:tcPr>
+            <w:tcBorders>
+              <w:top w:val="single" w:space="0" w:color="D3D3D3"/>
+              <w:bottom w:val="single" w:space="0" w:color="D3D3D3"/>
+              <w:start w:val="single" w:space="0" w:color="D3D3D3"/>
+              <w:end w:val="single" w:space="0" w:color="D3D3D3"/>
+            </w:tcBorders>
+          </w:tcPr>
+          <w:p>
+            <w:pPr>
+              <w:spacing w:before="0" w:after="60"/>
+              <w:keepNext/>
+              <w:jc w:val="center"/>
+            </w:pPr>
+            <w:r>
+              <w:rPr>
+                <w:rFonts w:ascii="Calibri" w:hAnsi="Calibri"/>
+                <w:sz w:val="20"/>
+              </w:rPr>
+              <w:t xml:space="default"/>
+            </w:r>
+          </w:p>
+        </w:tc>
+        <w:tc>
+          <w:tcPr>
+            <w:tcBorders>
+              <w:top w:val="single" w:space="0" w:color="D3D3D3"/>
+              <w:bottom w:val="single" w:space="0" w:color="D3D3D3"/>
+              <w:start w:val="single" w:space="0" w:color="D3D3D3"/>
+              <w:end w:val="single" w:space="0" w:color="D3D3D3"/>
+            </w:tcBorders>
+          </w:tcPr>
+          <w:p>
+            <w:pPr>
+              <w:spacing w:before="0" w:after="60"/>
+              <w:keepNext/>
+              <w:jc w:val="center"/>
+            </w:pPr>
+            <w:r>
+              <w:rPr>
+                <w:rFonts w:ascii="Calibri" w:hAnsi="Calibri"/>
+                <w:sz w:val="20"/>
+              </w:rPr>
+              <w:t xml:space="default"/>
+            </w:r>
+          </w:p>
+        </w:tc>
+        <w:tc>
+          <w:tcPr>
+            <w:tcBorders>
+              <w:top w:val="single" w:space="0" w:color="D3D3D3"/>
+              <w:bottom w:val="single" w:space="0" w:color="D3D3D3"/>
+              <w:start w:val="single" w:space="0" w:color="D3D3D3"/>
+              <w:end w:val="single" w:space="0" w:color="D3D3D3"/>
+            </w:tcBorders>
+          </w:tcPr>
+          <w:p>
+            <w:pPr>
+              <w:spacing w:before="0" w:after="60"/>
+              <w:keepNext/>
+              <w:jc w:val="center"/>
+            </w:pPr>
+            <w:r>
+              <w:rPr>
+                <w:rFonts w:ascii="Calibri" w:hAnsi="Calibri"/>
+                <w:sz w:val="20"/>
+              </w:rPr>
+              <w:t xml:space="default">&gt;0.9</w:t>
             </w:r>
           </w:p>
         </w:tc>
@@ -2016,31 +3854,79 @@
                 <w:rFonts w:ascii="Calibri" w:hAnsi="Calibri"/>
                 <w:sz w:val="20"/>
               </w:rPr>
-              <w:t xml:space="default">    Até 1 salário mínimo (&lt; R$ 1.412,00)</w:t>
-            </w:r>
-          </w:p>
-        </w:tc>
-        <w:tc>
-          <w:tcPr>
-            <w:tcBorders>
-              <w:top w:val="single" w:space="0" w:color="D3D3D3"/>
-              <w:bottom w:val="single" w:space="0" w:color="D3D3D3"/>
-              <w:start w:val="single" w:space="0" w:color="D3D3D3"/>
-              <w:end w:val="single" w:space="0" w:color="D3D3D3"/>
-            </w:tcBorders>
-          </w:tcPr>
-          <w:p>
-            <w:pPr>
-              <w:spacing w:before="0" w:after="60"/>
-              <w:keepNext/>
-              <w:jc w:val="center"/>
-            </w:pPr>
-            <w:r>
-              <w:rPr>
-                <w:rFonts w:ascii="Calibri" w:hAnsi="Calibri"/>
-                <w:sz w:val="20"/>
-              </w:rPr>
-              <w:t xml:space="default">22 / 63 (35%)</w:t>
+              <w:t xml:space="default">    Uma vez por mês ou menos</w:t>
+            </w:r>
+          </w:p>
+        </w:tc>
+        <w:tc>
+          <w:tcPr>
+            <w:tcBorders>
+              <w:top w:val="single" w:space="0" w:color="D3D3D3"/>
+              <w:bottom w:val="single" w:space="0" w:color="D3D3D3"/>
+              <w:start w:val="single" w:space="0" w:color="D3D3D3"/>
+              <w:end w:val="single" w:space="0" w:color="D3D3D3"/>
+            </w:tcBorders>
+          </w:tcPr>
+          <w:p>
+            <w:pPr>
+              <w:spacing w:before="0" w:after="60"/>
+              <w:keepNext/>
+              <w:jc w:val="center"/>
+            </w:pPr>
+            <w:r>
+              <w:rPr>
+                <w:rFonts w:ascii="Calibri" w:hAnsi="Calibri"/>
+                <w:sz w:val="20"/>
+              </w:rPr>
+              <w:t xml:space="default">27 (90%)</w:t>
+            </w:r>
+          </w:p>
+        </w:tc>
+        <w:tc>
+          <w:tcPr>
+            <w:tcBorders>
+              <w:top w:val="single" w:space="0" w:color="D3D3D3"/>
+              <w:bottom w:val="single" w:space="0" w:color="D3D3D3"/>
+              <w:start w:val="single" w:space="0" w:color="D3D3D3"/>
+              <w:end w:val="single" w:space="0" w:color="D3D3D3"/>
+            </w:tcBorders>
+          </w:tcPr>
+          <w:p>
+            <w:pPr>
+              <w:spacing w:before="0" w:after="60"/>
+              <w:keepNext/>
+              <w:jc w:val="center"/>
+            </w:pPr>
+            <w:r>
+              <w:rPr>
+                <w:rFonts w:ascii="Calibri" w:hAnsi="Calibri"/>
+                <w:sz w:val="20"/>
+              </w:rPr>
+              <w:t xml:space="default">30 (91%)</w:t>
+            </w:r>
+          </w:p>
+        </w:tc>
+        <w:tc>
+          <w:tcPr>
+            <w:tcBorders>
+              <w:top w:val="single" w:space="0" w:color="D3D3D3"/>
+              <w:bottom w:val="single" w:space="0" w:color="D3D3D3"/>
+              <w:start w:val="single" w:space="0" w:color="D3D3D3"/>
+              <w:end w:val="single" w:space="0" w:color="D3D3D3"/>
+            </w:tcBorders>
+          </w:tcPr>
+          <w:p>
+            <w:pPr>
+              <w:spacing w:before="0" w:after="60"/>
+              <w:keepNext/>
+              <w:jc w:val="center"/>
+            </w:pPr>
+            <w:r>
+              <w:rPr>
+                <w:rFonts w:ascii="Calibri" w:hAnsi="Calibri"/>
+                <w:sz w:val="20"/>
+              </w:rPr>
+              <w:t xml:space="default"/>
             </w:r>
           </w:p>
         </w:tc>
@@ -2069,31 +3955,79 @@
                 <w:rFonts w:ascii="Calibri" w:hAnsi="Calibri"/>
                 <w:sz w:val="20"/>
               </w:rPr>
-              <w:t xml:space="default">    Até 2 salários mínimos (≤ R$ 2.824,00)</w:t>
-            </w:r>
-          </w:p>
-        </w:tc>
-        <w:tc>
-          <w:tcPr>
-            <w:tcBorders>
-              <w:top w:val="single" w:space="0" w:color="D3D3D3"/>
-              <w:bottom w:val="single" w:space="0" w:color="D3D3D3"/>
-              <w:start w:val="single" w:space="0" w:color="D3D3D3"/>
-              <w:end w:val="single" w:space="0" w:color="D3D3D3"/>
-            </w:tcBorders>
-          </w:tcPr>
-          <w:p>
-            <w:pPr>
-              <w:spacing w:before="0" w:after="60"/>
-              <w:keepNext/>
-              <w:jc w:val="center"/>
-            </w:pPr>
-            <w:r>
-              <w:rPr>
-                <w:rFonts w:ascii="Calibri" w:hAnsi="Calibri"/>
-                <w:sz w:val="20"/>
-              </w:rPr>
-              <w:t xml:space="default">5 / 63 (7.9%)</w:t>
+              <w:t xml:space="default">    Duas a quatro vezes por mês</w:t>
+            </w:r>
+          </w:p>
+        </w:tc>
+        <w:tc>
+          <w:tcPr>
+            <w:tcBorders>
+              <w:top w:val="single" w:space="0" w:color="D3D3D3"/>
+              <w:bottom w:val="single" w:space="0" w:color="D3D3D3"/>
+              <w:start w:val="single" w:space="0" w:color="D3D3D3"/>
+              <w:end w:val="single" w:space="0" w:color="D3D3D3"/>
+            </w:tcBorders>
+          </w:tcPr>
+          <w:p>
+            <w:pPr>
+              <w:spacing w:before="0" w:after="60"/>
+              <w:keepNext/>
+              <w:jc w:val="center"/>
+            </w:pPr>
+            <w:r>
+              <w:rPr>
+                <w:rFonts w:ascii="Calibri" w:hAnsi="Calibri"/>
+                <w:sz w:val="20"/>
+              </w:rPr>
+              <w:t xml:space="default">3 (10%)</w:t>
+            </w:r>
+          </w:p>
+        </w:tc>
+        <w:tc>
+          <w:tcPr>
+            <w:tcBorders>
+              <w:top w:val="single" w:space="0" w:color="D3D3D3"/>
+              <w:bottom w:val="single" w:space="0" w:color="D3D3D3"/>
+              <w:start w:val="single" w:space="0" w:color="D3D3D3"/>
+              <w:end w:val="single" w:space="0" w:color="D3D3D3"/>
+            </w:tcBorders>
+          </w:tcPr>
+          <w:p>
+            <w:pPr>
+              <w:spacing w:before="0" w:after="60"/>
+              <w:keepNext/>
+              <w:jc w:val="center"/>
+            </w:pPr>
+            <w:r>
+              <w:rPr>
+                <w:rFonts w:ascii="Calibri" w:hAnsi="Calibri"/>
+                <w:sz w:val="20"/>
+              </w:rPr>
+              <w:t xml:space="default">3 (9.1%)</w:t>
+            </w:r>
+          </w:p>
+        </w:tc>
+        <w:tc>
+          <w:tcPr>
+            <w:tcBorders>
+              <w:top w:val="single" w:space="0" w:color="D3D3D3"/>
+              <w:bottom w:val="single" w:space="0" w:color="D3D3D3"/>
+              <w:start w:val="single" w:space="0" w:color="D3D3D3"/>
+              <w:end w:val="single" w:space="0" w:color="D3D3D3"/>
+            </w:tcBorders>
+          </w:tcPr>
+          <w:p>
+            <w:pPr>
+              <w:spacing w:before="0" w:after="60"/>
+              <w:keepNext/>
+              <w:jc w:val="center"/>
+            </w:pPr>
+            <w:r>
+              <w:rPr>
+                <w:rFonts w:ascii="Calibri" w:hAnsi="Calibri"/>
+                <w:sz w:val="20"/>
+              </w:rPr>
+              <w:t xml:space="default"/>
             </w:r>
           </w:p>
         </w:tc>
@@ -2121,32 +4055,81 @@
               <w:rPr>
                 <w:rFonts w:ascii="Calibri" w:hAnsi="Calibri"/>
                 <w:sz w:val="20"/>
-              </w:rPr>
-              <w:t xml:space="default">    Até 3 salários mínimos (≤ R$ 4.236,00)</w:t>
-            </w:r>
-          </w:p>
-        </w:tc>
-        <w:tc>
-          <w:tcPr>
-            <w:tcBorders>
-              <w:top w:val="single" w:space="0" w:color="D3D3D3"/>
-              <w:bottom w:val="single" w:space="0" w:color="D3D3D3"/>
-              <w:start w:val="single" w:space="0" w:color="D3D3D3"/>
-              <w:end w:val="single" w:space="0" w:color="D3D3D3"/>
-            </w:tcBorders>
-          </w:tcPr>
-          <w:p>
-            <w:pPr>
-              <w:spacing w:before="0" w:after="60"/>
-              <w:keepNext/>
-              <w:jc w:val="center"/>
-            </w:pPr>
-            <w:r>
-              <w:rPr>
-                <w:rFonts w:ascii="Calibri" w:hAnsi="Calibri"/>
-                <w:sz w:val="20"/>
-              </w:rPr>
-              <w:t xml:space="default">10 / 63 (16%)</w:t>
+                <w:b w:val="true"/>
+              </w:rPr>
+              <w:t xml:space="default">Tobacco Use</w:t>
+            </w:r>
+          </w:p>
+        </w:tc>
+        <w:tc>
+          <w:tcPr>
+            <w:tcBorders>
+              <w:top w:val="single" w:space="0" w:color="D3D3D3"/>
+              <w:bottom w:val="single" w:space="0" w:color="D3D3D3"/>
+              <w:start w:val="single" w:space="0" w:color="D3D3D3"/>
+              <w:end w:val="single" w:space="0" w:color="D3D3D3"/>
+            </w:tcBorders>
+          </w:tcPr>
+          <w:p>
+            <w:pPr>
+              <w:spacing w:before="0" w:after="60"/>
+              <w:keepNext/>
+              <w:jc w:val="center"/>
+            </w:pPr>
+            <w:r>
+              <w:rPr>
+                <w:rFonts w:ascii="Calibri" w:hAnsi="Calibri"/>
+                <w:sz w:val="20"/>
+              </w:rPr>
+              <w:t xml:space="default"/>
+            </w:r>
+          </w:p>
+        </w:tc>
+        <w:tc>
+          <w:tcPr>
+            <w:tcBorders>
+              <w:top w:val="single" w:space="0" w:color="D3D3D3"/>
+              <w:bottom w:val="single" w:space="0" w:color="D3D3D3"/>
+              <w:start w:val="single" w:space="0" w:color="D3D3D3"/>
+              <w:end w:val="single" w:space="0" w:color="D3D3D3"/>
+            </w:tcBorders>
+          </w:tcPr>
+          <w:p>
+            <w:pPr>
+              <w:spacing w:before="0" w:after="60"/>
+              <w:keepNext/>
+              <w:jc w:val="center"/>
+            </w:pPr>
+            <w:r>
+              <w:rPr>
+                <w:rFonts w:ascii="Calibri" w:hAnsi="Calibri"/>
+                <w:sz w:val="20"/>
+              </w:rPr>
+              <w:t xml:space="default"/>
+            </w:r>
+          </w:p>
+        </w:tc>
+        <w:tc>
+          <w:tcPr>
+            <w:tcBorders>
+              <w:top w:val="single" w:space="0" w:color="D3D3D3"/>
+              <w:bottom w:val="single" w:space="0" w:color="D3D3D3"/>
+              <w:start w:val="single" w:space="0" w:color="D3D3D3"/>
+              <w:end w:val="single" w:space="0" w:color="D3D3D3"/>
+            </w:tcBorders>
+          </w:tcPr>
+          <w:p>
+            <w:pPr>
+              <w:spacing w:before="0" w:after="60"/>
+              <w:keepNext/>
+              <w:jc w:val="center"/>
+            </w:pPr>
+            <w:r>
+              <w:rPr>
+                <w:rFonts w:ascii="Calibri" w:hAnsi="Calibri"/>
+                <w:sz w:val="20"/>
+              </w:rPr>
+              <w:t xml:space="default">0.4</w:t>
             </w:r>
           </w:p>
         </w:tc>
@@ -2175,31 +4158,79 @@
                 <w:rFonts w:ascii="Calibri" w:hAnsi="Calibri"/>
                 <w:sz w:val="20"/>
               </w:rPr>
-              <w:t xml:space="default">    Até 4 salários mínimos (≤ R$ 5.648,00)</w:t>
-            </w:r>
-          </w:p>
-        </w:tc>
-        <w:tc>
-          <w:tcPr>
-            <w:tcBorders>
-              <w:top w:val="single" w:space="0" w:color="D3D3D3"/>
-              <w:bottom w:val="single" w:space="0" w:color="D3D3D3"/>
-              <w:start w:val="single" w:space="0" w:color="D3D3D3"/>
-              <w:end w:val="single" w:space="0" w:color="D3D3D3"/>
-            </w:tcBorders>
-          </w:tcPr>
-          <w:p>
-            <w:pPr>
-              <w:spacing w:before="0" w:after="60"/>
-              <w:keepNext/>
-              <w:jc w:val="center"/>
-            </w:pPr>
-            <w:r>
-              <w:rPr>
-                <w:rFonts w:ascii="Calibri" w:hAnsi="Calibri"/>
-                <w:sz w:val="20"/>
-              </w:rPr>
-              <w:t xml:space="default">3 / 63 (4.8%)</w:t>
+              <w:t xml:space="default">    Não</w:t>
+            </w:r>
+          </w:p>
+        </w:tc>
+        <w:tc>
+          <w:tcPr>
+            <w:tcBorders>
+              <w:top w:val="single" w:space="0" w:color="D3D3D3"/>
+              <w:bottom w:val="single" w:space="0" w:color="D3D3D3"/>
+              <w:start w:val="single" w:space="0" w:color="D3D3D3"/>
+              <w:end w:val="single" w:space="0" w:color="D3D3D3"/>
+            </w:tcBorders>
+          </w:tcPr>
+          <w:p>
+            <w:pPr>
+              <w:spacing w:before="0" w:after="60"/>
+              <w:keepNext/>
+              <w:jc w:val="center"/>
+            </w:pPr>
+            <w:r>
+              <w:rPr>
+                <w:rFonts w:ascii="Calibri" w:hAnsi="Calibri"/>
+                <w:sz w:val="20"/>
+              </w:rPr>
+              <w:t xml:space="default">26 (87%)</w:t>
+            </w:r>
+          </w:p>
+        </w:tc>
+        <w:tc>
+          <w:tcPr>
+            <w:tcBorders>
+              <w:top w:val="single" w:space="0" w:color="D3D3D3"/>
+              <w:bottom w:val="single" w:space="0" w:color="D3D3D3"/>
+              <w:start w:val="single" w:space="0" w:color="D3D3D3"/>
+              <w:end w:val="single" w:space="0" w:color="D3D3D3"/>
+            </w:tcBorders>
+          </w:tcPr>
+          <w:p>
+            <w:pPr>
+              <w:spacing w:before="0" w:after="60"/>
+              <w:keepNext/>
+              <w:jc w:val="center"/>
+            </w:pPr>
+            <w:r>
+              <w:rPr>
+                <w:rFonts w:ascii="Calibri" w:hAnsi="Calibri"/>
+                <w:sz w:val="20"/>
+              </w:rPr>
+              <w:t xml:space="default">31 (94%)</w:t>
+            </w:r>
+          </w:p>
+        </w:tc>
+        <w:tc>
+          <w:tcPr>
+            <w:tcBorders>
+              <w:top w:val="single" w:space="0" w:color="D3D3D3"/>
+              <w:bottom w:val="single" w:space="0" w:color="D3D3D3"/>
+              <w:start w:val="single" w:space="0" w:color="D3D3D3"/>
+              <w:end w:val="single" w:space="0" w:color="D3D3D3"/>
+            </w:tcBorders>
+          </w:tcPr>
+          <w:p>
+            <w:pPr>
+              <w:spacing w:before="0" w:after="60"/>
+              <w:keepNext/>
+              <w:jc w:val="center"/>
+            </w:pPr>
+            <w:r>
+              <w:rPr>
+                <w:rFonts w:ascii="Calibri" w:hAnsi="Calibri"/>
+                <w:sz w:val="20"/>
+              </w:rPr>
+              <w:t xml:space="default"/>
             </w:r>
           </w:p>
         </w:tc>
@@ -2227,9 +4258,56 @@
               <w:rPr>
                 <w:rFonts w:ascii="Calibri" w:hAnsi="Calibri"/>
                 <w:sz w:val="20"/>
-                <w:b w:val="true"/>
-              </w:rPr>
-              <w:t xml:space="default">Suporte Social (companhia)</w:t>
+              </w:rPr>
+              <w:t xml:space="default">    Sim</w:t>
+            </w:r>
+          </w:p>
+        </w:tc>
+        <w:tc>
+          <w:tcPr>
+            <w:tcBorders>
+              <w:top w:val="single" w:space="0" w:color="D3D3D3"/>
+              <w:bottom w:val="single" w:space="0" w:color="D3D3D3"/>
+              <w:start w:val="single" w:space="0" w:color="D3D3D3"/>
+              <w:end w:val="single" w:space="0" w:color="D3D3D3"/>
+            </w:tcBorders>
+          </w:tcPr>
+          <w:p>
+            <w:pPr>
+              <w:spacing w:before="0" w:after="60"/>
+              <w:keepNext/>
+              <w:jc w:val="center"/>
+            </w:pPr>
+            <w:r>
+              <w:rPr>
+                <w:rFonts w:ascii="Calibri" w:hAnsi="Calibri"/>
+                <w:sz w:val="20"/>
+              </w:rPr>
+              <w:t xml:space="default">4 (13%)</w:t>
+            </w:r>
+          </w:p>
+        </w:tc>
+        <w:tc>
+          <w:tcPr>
+            <w:tcBorders>
+              <w:top w:val="single" w:space="0" w:color="D3D3D3"/>
+              <w:bottom w:val="single" w:space="0" w:color="D3D3D3"/>
+              <w:start w:val="single" w:space="0" w:color="D3D3D3"/>
+              <w:end w:val="single" w:space="0" w:color="D3D3D3"/>
+            </w:tcBorders>
+          </w:tcPr>
+          <w:p>
+            <w:pPr>
+              <w:spacing w:before="0" w:after="60"/>
+              <w:keepNext/>
+              <w:jc w:val="center"/>
+            </w:pPr>
+            <w:r>
+              <w:rPr>
+                <w:rFonts w:ascii="Calibri" w:hAnsi="Calibri"/>
+                <w:sz w:val="20"/>
+              </w:rPr>
+              <w:t xml:space="default">2 (6.1%)</w:t>
             </w:r>
           </w:p>
         </w:tc>
@@ -2264,49 +4342,28 @@
         </w:trPr>
         <w:tc>
           <w:tcPr>
-            <w:tcBorders>
-              <w:top w:val="single" w:space="0" w:color="D3D3D3"/>
-              <w:bottom w:val="single" w:space="0" w:color="D3D3D3"/>
-              <w:start w:val="single" w:space="0" w:color="D3D3D3"/>
-              <w:end w:val="single" w:space="0" w:color="D3D3D3"/>
-            </w:tcBorders>
-          </w:tcPr>
-          <w:p>
-            <w:pPr>
-              <w:spacing w:before="0" w:after="60"/>
-              <w:keepNext/>
-              <w:jc w:val="start"/>
-            </w:pPr>
-            <w:r>
-              <w:rPr>
-                <w:rFonts w:ascii="Calibri" w:hAnsi="Calibri"/>
-                <w:sz w:val="20"/>
-              </w:rPr>
-              <w:t xml:space="default">    Não</w:t>
-            </w:r>
-          </w:p>
-        </w:tc>
-        <w:tc>
-          <w:tcPr>
-            <w:tcBorders>
-              <w:top w:val="single" w:space="0" w:color="D3D3D3"/>
-              <w:bottom w:val="single" w:space="0" w:color="D3D3D3"/>
-              <w:start w:val="single" w:space="0" w:color="D3D3D3"/>
-              <w:end w:val="single" w:space="0" w:color="D3D3D3"/>
-            </w:tcBorders>
-          </w:tcPr>
-          <w:p>
-            <w:pPr>
-              <w:spacing w:before="0" w:after="60"/>
-              <w:keepNext/>
-              <w:jc w:val="center"/>
-            </w:pPr>
-            <w:r>
-              <w:rPr>
-                <w:rFonts w:ascii="Calibri" w:hAnsi="Calibri"/>
-                <w:sz w:val="20"/>
-              </w:rPr>
-              <w:t xml:space="default">19 / 63 (30%)</w:t>
+            <w:gridSpan w:val="4"/>
+          </w:tcPr>
+          <w:p>
+            <w:pPr>
+              <w:spacing w:before="0" w:after="60"/>
+              <w:keepNext/>
+            </w:pPr>
+            <w:r>
+              <w:rPr>
+                <w:vertAlign w:val="superscript"/>
+                <w:i/>
+                <w:rFonts w:ascii="Calibri" w:hAnsi="Calibri"/>
+                <w:sz w:val="20"/>
+              </w:rPr>
+              <w:t xml:space="default">1</w:t>
+            </w:r>
+            <w:r>
+              <w:rPr>
+                <w:rFonts w:ascii="Calibri" w:hAnsi="Calibri"/>
+                <w:sz w:val="20"/>
+              </w:rPr>
+              <w:t xml:space="default">n (%); Mean (SD) (Min-Max)</w:t>
             </w:r>
           </w:p>
         </w:tc>
@@ -2317,436 +4374,7 @@
         </w:trPr>
         <w:tc>
           <w:tcPr>
-            <w:tcBorders>
-              <w:top w:val="single" w:space="0" w:color="D3D3D3"/>
-              <w:bottom w:val="single" w:space="0" w:color="D3D3D3"/>
-              <w:start w:val="single" w:space="0" w:color="D3D3D3"/>
-              <w:end w:val="single" w:space="0" w:color="D3D3D3"/>
-            </w:tcBorders>
-          </w:tcPr>
-          <w:p>
-            <w:pPr>
-              <w:spacing w:before="0" w:after="60"/>
-              <w:keepNext/>
-              <w:jc w:val="start"/>
-            </w:pPr>
-            <w:r>
-              <w:rPr>
-                <w:rFonts w:ascii="Calibri" w:hAnsi="Calibri"/>
-                <w:sz w:val="20"/>
-              </w:rPr>
-              <w:t xml:space="default">    Sim</w:t>
-            </w:r>
-          </w:p>
-        </w:tc>
-        <w:tc>
-          <w:tcPr>
-            <w:tcBorders>
-              <w:top w:val="single" w:space="0" w:color="D3D3D3"/>
-              <w:bottom w:val="single" w:space="0" w:color="D3D3D3"/>
-              <w:start w:val="single" w:space="0" w:color="D3D3D3"/>
-              <w:end w:val="single" w:space="0" w:color="D3D3D3"/>
-            </w:tcBorders>
-          </w:tcPr>
-          <w:p>
-            <w:pPr>
-              <w:spacing w:before="0" w:after="60"/>
-              <w:keepNext/>
-              <w:jc w:val="center"/>
-            </w:pPr>
-            <w:r>
-              <w:rPr>
-                <w:rFonts w:ascii="Calibri" w:hAnsi="Calibri"/>
-                <w:sz w:val="20"/>
-              </w:rPr>
-              <w:t xml:space="default">44 / 63 (70%)</w:t>
-            </w:r>
-          </w:p>
-        </w:tc>
-      </w:tr>
-      <w:tr>
-        <w:trPr>
-          <w:cantSplit/>
-        </w:trPr>
-        <w:tc>
-          <w:tcPr>
-            <w:tcBorders>
-              <w:top w:val="single" w:space="0" w:color="D3D3D3"/>
-              <w:bottom w:val="single" w:space="0" w:color="D3D3D3"/>
-              <w:start w:val="single" w:space="0" w:color="D3D3D3"/>
-              <w:end w:val="single" w:space="0" w:color="D3D3D3"/>
-            </w:tcBorders>
-          </w:tcPr>
-          <w:p>
-            <w:pPr>
-              <w:spacing w:before="0" w:after="60"/>
-              <w:keepNext/>
-              <w:jc w:val="start"/>
-            </w:pPr>
-            <w:r>
-              <w:rPr>
-                <w:rFonts w:ascii="Calibri" w:hAnsi="Calibri"/>
-                <w:sz w:val="20"/>
-                <w:b w:val="true"/>
-              </w:rPr>
-              <w:t xml:space="default">Suporte Social (apoio)</w:t>
-            </w:r>
-          </w:p>
-        </w:tc>
-        <w:tc>
-          <w:tcPr>
-            <w:tcBorders>
-              <w:top w:val="single" w:space="0" w:color="D3D3D3"/>
-              <w:bottom w:val="single" w:space="0" w:color="D3D3D3"/>
-              <w:start w:val="single" w:space="0" w:color="D3D3D3"/>
-              <w:end w:val="single" w:space="0" w:color="D3D3D3"/>
-            </w:tcBorders>
-          </w:tcPr>
-          <w:p>
-            <w:pPr>
-              <w:spacing w:before="0" w:after="60"/>
-              <w:keepNext/>
-              <w:jc w:val="center"/>
-            </w:pPr>
-            <w:r>
-              <w:rPr>
-                <w:rFonts w:ascii="Calibri" w:hAnsi="Calibri"/>
-                <w:sz w:val="20"/>
-              </w:rPr>
-              <w:t xml:space="default"/>
-            </w:r>
-          </w:p>
-        </w:tc>
-      </w:tr>
-      <w:tr>
-        <w:trPr>
-          <w:cantSplit/>
-        </w:trPr>
-        <w:tc>
-          <w:tcPr>
-            <w:tcBorders>
-              <w:top w:val="single" w:space="0" w:color="D3D3D3"/>
-              <w:bottom w:val="single" w:space="0" w:color="D3D3D3"/>
-              <w:start w:val="single" w:space="0" w:color="D3D3D3"/>
-              <w:end w:val="single" w:space="0" w:color="D3D3D3"/>
-            </w:tcBorders>
-          </w:tcPr>
-          <w:p>
-            <w:pPr>
-              <w:spacing w:before="0" w:after="60"/>
-              <w:keepNext/>
-              <w:jc w:val="start"/>
-            </w:pPr>
-            <w:r>
-              <w:rPr>
-                <w:rFonts w:ascii="Calibri" w:hAnsi="Calibri"/>
-                <w:sz w:val="20"/>
-              </w:rPr>
-              <w:t xml:space="default">    Não</w:t>
-            </w:r>
-          </w:p>
-        </w:tc>
-        <w:tc>
-          <w:tcPr>
-            <w:tcBorders>
-              <w:top w:val="single" w:space="0" w:color="D3D3D3"/>
-              <w:bottom w:val="single" w:space="0" w:color="D3D3D3"/>
-              <w:start w:val="single" w:space="0" w:color="D3D3D3"/>
-              <w:end w:val="single" w:space="0" w:color="D3D3D3"/>
-            </w:tcBorders>
-          </w:tcPr>
-          <w:p>
-            <w:pPr>
-              <w:spacing w:before="0" w:after="60"/>
-              <w:keepNext/>
-              <w:jc w:val="center"/>
-            </w:pPr>
-            <w:r>
-              <w:rPr>
-                <w:rFonts w:ascii="Calibri" w:hAnsi="Calibri"/>
-                <w:sz w:val="20"/>
-              </w:rPr>
-              <w:t xml:space="default">12 / 63 (19%)</w:t>
-            </w:r>
-          </w:p>
-        </w:tc>
-      </w:tr>
-      <w:tr>
-        <w:trPr>
-          <w:cantSplit/>
-        </w:trPr>
-        <w:tc>
-          <w:tcPr>
-            <w:tcBorders>
-              <w:top w:val="single" w:space="0" w:color="D3D3D3"/>
-              <w:bottom w:val="single" w:space="0" w:color="D3D3D3"/>
-              <w:start w:val="single" w:space="0" w:color="D3D3D3"/>
-              <w:end w:val="single" w:space="0" w:color="D3D3D3"/>
-            </w:tcBorders>
-          </w:tcPr>
-          <w:p>
-            <w:pPr>
-              <w:spacing w:before="0" w:after="60"/>
-              <w:keepNext/>
-              <w:jc w:val="start"/>
-            </w:pPr>
-            <w:r>
-              <w:rPr>
-                <w:rFonts w:ascii="Calibri" w:hAnsi="Calibri"/>
-                <w:sz w:val="20"/>
-              </w:rPr>
-              <w:t xml:space="default">    Sim</w:t>
-            </w:r>
-          </w:p>
-        </w:tc>
-        <w:tc>
-          <w:tcPr>
-            <w:tcBorders>
-              <w:top w:val="single" w:space="0" w:color="D3D3D3"/>
-              <w:bottom w:val="single" w:space="0" w:color="D3D3D3"/>
-              <w:start w:val="single" w:space="0" w:color="D3D3D3"/>
-              <w:end w:val="single" w:space="0" w:color="D3D3D3"/>
-            </w:tcBorders>
-          </w:tcPr>
-          <w:p>
-            <w:pPr>
-              <w:spacing w:before="0" w:after="60"/>
-              <w:keepNext/>
-              <w:jc w:val="center"/>
-            </w:pPr>
-            <w:r>
-              <w:rPr>
-                <w:rFonts w:ascii="Calibri" w:hAnsi="Calibri"/>
-                <w:sz w:val="20"/>
-              </w:rPr>
-              <w:t xml:space="default">51 / 63 (81%)</w:t>
-            </w:r>
-          </w:p>
-        </w:tc>
-      </w:tr>
-      <w:tr>
-        <w:trPr>
-          <w:cantSplit/>
-        </w:trPr>
-        <w:tc>
-          <w:tcPr>
-            <w:tcBorders>
-              <w:top w:val="single" w:space="0" w:color="D3D3D3"/>
-              <w:bottom w:val="single" w:space="0" w:color="D3D3D3"/>
-              <w:start w:val="single" w:space="0" w:color="D3D3D3"/>
-              <w:end w:val="single" w:space="0" w:color="D3D3D3"/>
-            </w:tcBorders>
-          </w:tcPr>
-          <w:p>
-            <w:pPr>
-              <w:spacing w:before="0" w:after="60"/>
-              <w:keepNext/>
-              <w:jc w:val="start"/>
-            </w:pPr>
-            <w:r>
-              <w:rPr>
-                <w:rFonts w:ascii="Calibri" w:hAnsi="Calibri"/>
-                <w:sz w:val="20"/>
-                <w:b w:val="true"/>
-              </w:rPr>
-              <w:t xml:space="default">Idade</w:t>
-            </w:r>
-          </w:p>
-        </w:tc>
-        <w:tc>
-          <w:tcPr>
-            <w:tcBorders>
-              <w:top w:val="single" w:space="0" w:color="D3D3D3"/>
-              <w:bottom w:val="single" w:space="0" w:color="D3D3D3"/>
-              <w:start w:val="single" w:space="0" w:color="D3D3D3"/>
-              <w:end w:val="single" w:space="0" w:color="D3D3D3"/>
-            </w:tcBorders>
-          </w:tcPr>
-          <w:p>
-            <w:pPr>
-              <w:spacing w:before="0" w:after="60"/>
-              <w:keepNext/>
-              <w:jc w:val="center"/>
-            </w:pPr>
-            <w:r>
-              <w:rPr>
-                <w:rFonts w:ascii="Calibri" w:hAnsi="Calibri"/>
-                <w:sz w:val="20"/>
-              </w:rPr>
-              <w:t xml:space="default">39.62 (14.40)</w:t>
-            </w:r>
-          </w:p>
-        </w:tc>
-      </w:tr>
-      <w:tr>
-        <w:trPr>
-          <w:cantSplit/>
-        </w:trPr>
-        <w:tc>
-          <w:tcPr>
-            <w:tcBorders>
-              <w:top w:val="single" w:space="0" w:color="D3D3D3"/>
-              <w:bottom w:val="single" w:space="0" w:color="D3D3D3"/>
-              <w:start w:val="single" w:space="0" w:color="D3D3D3"/>
-              <w:end w:val="single" w:space="0" w:color="D3D3D3"/>
-            </w:tcBorders>
-          </w:tcPr>
-          <w:p>
-            <w:pPr>
-              <w:spacing w:before="0" w:after="60"/>
-              <w:keepNext/>
-              <w:jc w:val="start"/>
-            </w:pPr>
-            <w:r>
-              <w:rPr>
-                <w:rFonts w:ascii="Calibri" w:hAnsi="Calibri"/>
-                <w:sz w:val="20"/>
-                <w:b w:val="true"/>
-              </w:rPr>
-              <w:t xml:space="default">PHQ-9</w:t>
-            </w:r>
-          </w:p>
-        </w:tc>
-        <w:tc>
-          <w:tcPr>
-            <w:tcBorders>
-              <w:top w:val="single" w:space="0" w:color="D3D3D3"/>
-              <w:bottom w:val="single" w:space="0" w:color="D3D3D3"/>
-              <w:start w:val="single" w:space="0" w:color="D3D3D3"/>
-              <w:end w:val="single" w:space="0" w:color="D3D3D3"/>
-            </w:tcBorders>
-          </w:tcPr>
-          <w:p>
-            <w:pPr>
-              <w:spacing w:before="0" w:after="60"/>
-              <w:keepNext/>
-              <w:jc w:val="center"/>
-            </w:pPr>
-            <w:r>
-              <w:rPr>
-                <w:rFonts w:ascii="Calibri" w:hAnsi="Calibri"/>
-                <w:sz w:val="20"/>
-              </w:rPr>
-              <w:t xml:space="default">14.83 (5.92)</w:t>
-            </w:r>
-          </w:p>
-        </w:tc>
-      </w:tr>
-      <w:tr>
-        <w:trPr>
-          <w:cantSplit/>
-        </w:trPr>
-        <w:tc>
-          <w:tcPr>
-            <w:tcBorders>
-              <w:top w:val="single" w:space="0" w:color="D3D3D3"/>
-              <w:bottom w:val="single" w:space="0" w:color="D3D3D3"/>
-              <w:start w:val="single" w:space="0" w:color="D3D3D3"/>
-              <w:end w:val="single" w:space="0" w:color="D3D3D3"/>
-            </w:tcBorders>
-          </w:tcPr>
-          <w:p>
-            <w:pPr>
-              <w:spacing w:before="0" w:after="60"/>
-              <w:keepNext/>
-              <w:jc w:val="start"/>
-            </w:pPr>
-            <w:r>
-              <w:rPr>
-                <w:rFonts w:ascii="Calibri" w:hAnsi="Calibri"/>
-                <w:sz w:val="20"/>
-                <w:b w:val="true"/>
-              </w:rPr>
-              <w:t xml:space="default">IGI</w:t>
-            </w:r>
-          </w:p>
-        </w:tc>
-        <w:tc>
-          <w:tcPr>
-            <w:tcBorders>
-              <w:top w:val="single" w:space="0" w:color="D3D3D3"/>
-              <w:bottom w:val="single" w:space="0" w:color="D3D3D3"/>
-              <w:start w:val="single" w:space="0" w:color="D3D3D3"/>
-              <w:end w:val="single" w:space="0" w:color="D3D3D3"/>
-            </w:tcBorders>
-          </w:tcPr>
-          <w:p>
-            <w:pPr>
-              <w:spacing w:before="0" w:after="60"/>
-              <w:keepNext/>
-              <w:jc w:val="center"/>
-            </w:pPr>
-            <w:r>
-              <w:rPr>
-                <w:rFonts w:ascii="Calibri" w:hAnsi="Calibri"/>
-                <w:sz w:val="20"/>
-              </w:rPr>
-              <w:t xml:space="default">13.46 (6.86)</w:t>
-            </w:r>
-          </w:p>
-        </w:tc>
-      </w:tr>
-      <w:tr>
-        <w:trPr>
-          <w:cantSplit/>
-        </w:trPr>
-        <w:tc>
-          <w:tcPr>
-            <w:tcBorders>
-              <w:top w:val="single" w:space="0" w:color="D3D3D3"/>
-              <w:bottom w:val="single" w:space="0" w:color="D3D3D3"/>
-              <w:start w:val="single" w:space="0" w:color="D3D3D3"/>
-              <w:end w:val="single" w:space="0" w:color="D3D3D3"/>
-            </w:tcBorders>
-          </w:tcPr>
-          <w:p>
-            <w:pPr>
-              <w:spacing w:before="0" w:after="60"/>
-              <w:keepNext/>
-              <w:jc w:val="start"/>
-            </w:pPr>
-            <w:r>
-              <w:rPr>
-                <w:rFonts w:ascii="Calibri" w:hAnsi="Calibri"/>
-                <w:sz w:val="20"/>
-                <w:b w:val="true"/>
-              </w:rPr>
-              <w:t xml:space="default">GAD-7</w:t>
-            </w:r>
-          </w:p>
-        </w:tc>
-        <w:tc>
-          <w:tcPr>
-            <w:tcBorders>
-              <w:top w:val="single" w:space="0" w:color="D3D3D3"/>
-              <w:bottom w:val="single" w:space="0" w:color="D3D3D3"/>
-              <w:start w:val="single" w:space="0" w:color="D3D3D3"/>
-              <w:end w:val="single" w:space="0" w:color="D3D3D3"/>
-            </w:tcBorders>
-          </w:tcPr>
-          <w:p>
-            <w:pPr>
-              <w:spacing w:before="0" w:after="60"/>
-              <w:keepNext/>
-              <w:jc w:val="center"/>
-            </w:pPr>
-            <w:r>
-              <w:rPr>
-                <w:rFonts w:ascii="Calibri" w:hAnsi="Calibri"/>
-                <w:sz w:val="20"/>
-              </w:rPr>
-              <w:t xml:space="default">13.63 (5.25)</w:t>
-            </w:r>
-          </w:p>
-        </w:tc>
-      </w:tr>
-      <w:tr>
-        <w:trPr>
-          <w:cantSplit/>
-        </w:trPr>
-        <w:tc>
-          <w:tcPr>
-            <w:gridSpan w:val="2"/>
+            <w:gridSpan w:val="4"/>
           </w:tcPr>
           <w:p>
             <w:pPr>
@@ -2760,14 +4388,14 @@
                 <w:rFonts w:ascii="Calibri" w:hAnsi="Calibri"/>
                 <w:sz w:val="20"/>
               </w:rPr>
-              <w:t xml:space="default">1</w:t>
-            </w:r>
-            <w:r>
-              <w:rPr>
-                <w:rFonts w:ascii="Calibri" w:hAnsi="Calibri"/>
-                <w:sz w:val="20"/>
-              </w:rPr>
-              <w:t xml:space="default">n / N (%); Mean (SD)</w:t>
+              <w:t xml:space="default">2</w:t>
+            </w:r>
+            <w:r>
+              <w:rPr>
+                <w:rFonts w:ascii="Calibri" w:hAnsi="Calibri"/>
+                <w:sz w:val="20"/>
+              </w:rPr>
+              <w:t xml:space="default">Fisher's exact test; Pearson's Chi-squared test; Wilcoxon rank sum test</w:t>
             </w:r>
           </w:p>
         </w:tc>
@@ -2777,11 +4405,12 @@
       <w:pPr>
         <w:pStyle w:val="FirstParagraph"/>
       </w:pPr>
-      <w:r>
-        <w:t xml:space="preserve"/>
-      </w:r>
     </w:p>
-    <w:sectPr/>
+    <w:sectPr>
+      <w:footnotePr>
+        <w:numRestart w:val="eachSect"/>
+      </w:footnotePr>
+    </w:sectPr>
   </w:body>
 </w:document>
 </file>
@@ -2953,8 +4582,6 @@
     </w:pPr>
     <w:rPr>
       <w:rFonts w:asciiTheme="majorHAnsi" w:cstheme="majorBidi" w:eastAsiaTheme="majorEastAsia" w:hAnsiTheme="majorHAnsi"/>
-      <w:spacing w:val="-10"/>
-      <w:kern w:val="28"/>
       <w:sz w:val="56"/>
       <w:szCs w:val="56"/>
     </w:rPr>
@@ -2967,15 +4594,13 @@
     <w:rsid w:val="00A10FD9"/>
     <w:rPr>
       <w:rFonts w:asciiTheme="majorHAnsi" w:cstheme="majorBidi" w:eastAsiaTheme="majorEastAsia" w:hAnsiTheme="majorHAnsi"/>
-      <w:spacing w:val="-10"/>
-      <w:kern w:val="28"/>
       <w:sz w:val="56"/>
       <w:szCs w:val="56"/>
     </w:rPr>
   </w:style>
   <w:style w:styleId="Subtitle" w:type="paragraph">
     <w:name w:val="Subtitle"/>
-    <w:basedOn w:val="Normal"/>
+    <w:basedOn w:val="Title"/>
     <w:next w:val="BodyText"/>
     <w:link w:val="SubtitleChar"/>
     <w:uiPriority w:val="11"/>
@@ -2988,7 +4613,6 @@
     </w:pPr>
     <w:rPr>
       <w:rFonts w:cstheme="majorBidi" w:eastAsiaTheme="majorEastAsia"/>
-      <w:color w:themeColor="text1" w:themeTint="A6" w:val="595959"/>
       <w:spacing w:val="15"/>
       <w:sz w:val="28"/>
       <w:szCs w:val="28"/>
@@ -3010,23 +4634,31 @@
   </w:style>
   <w:style w:customStyle="1" w:styleId="Author" w:type="paragraph">
     <w:name w:val="Author"/>
+    <w:basedOn w:val="Title"/>
     <w:next w:val="BodyText"/>
     <w:qFormat/>
     <w:pPr>
       <w:keepNext/>
       <w:keepLines/>
-      <w:jc w:val="center"/>
     </w:pPr>
+    <w:rPr>
+      <w:sz w:val="24"/>
+      <w:szCs w:val="24"/>
+    </w:rPr>
   </w:style>
   <w:style w:styleId="Date" w:type="paragraph">
     <w:name w:val="Date"/>
+    <w:basedOn w:val="Title"/>
     <w:next w:val="BodyText"/>
     <w:qFormat/>
     <w:pPr>
       <w:keepNext/>
       <w:keepLines/>
-      <w:jc w:val="center"/>
     </w:pPr>
+    <w:rPr>
+      <w:sz w:val="24"/>
+      <w:szCs w:val="24"/>
+    </w:rPr>
   </w:style>
   <w:style w:customStyle="1" w:styleId="AbstractTitle" w:type="paragraph">
     <w:name w:val="Abstract Title"/>
@@ -3041,7 +4673,6 @@
     </w:pPr>
     <w:rPr>
       <w:b/>
-      <w:color w:val="345A8A"/>
       <w:sz w:val="20"/>
       <w:szCs w:val="20"/>
     </w:rPr>

</xml_diff>